<commit_message>
update documentation, hide chores on delete instead of removing from db, parent undeletedchores member, create storyboard
</commit_message>
<xml_diff>
--- a/Dokumentation/Dokumentation_v3.docx
+++ b/Dokumentation/Dokumentation_v3.docx
@@ -14,7 +14,6 @@
           <w:docPartUnique/>
         </w:docPartObj>
       </w:sdtPr>
-      <w:sdtEndPr/>
       <w:sdtContent>
         <w:p>
           <w:pPr>
@@ -153,7 +152,6 @@
                                       <w:calendar w:val="gregorian"/>
                                     </w:date>
                                   </w:sdtPr>
-                                  <w:sdtEndPr/>
                                   <w:sdtContent>
                                     <w:p>
                                       <w:pPr>
@@ -3467,7 +3465,6 @@
                                 <w:calendar w:val="gregorian"/>
                               </w:date>
                             </w:sdtPr>
-                            <w:sdtEndPr/>
                             <w:sdtContent>
                               <w:p>
                                 <w:pPr>
@@ -3693,7 +3690,6 @@
                                     <w:dataBinding w:prefixMappings="xmlns:ns0='http://purl.org/dc/elements/1.1/' xmlns:ns1='http://schemas.openxmlformats.org/package/2006/metadata/core-properties' " w:xpath="/ns1:coreProperties[1]/ns0:creator[1]" w:storeItemID="{6C3C8BC8-F283-45AE-878A-BAB7291924A1}"/>
                                     <w:text/>
                                   </w:sdtPr>
-                                  <w:sdtEndPr/>
                                   <w:sdtContent>
                                     <w:r>
                                       <w:rPr>
@@ -3729,7 +3725,6 @@
                                     <w:dataBinding w:prefixMappings="xmlns:ns0='http://schemas.openxmlformats.org/officeDocument/2006/extended-properties' " w:xpath="/ns0:Properties[1]/ns0:Company[1]" w:storeItemID="{6668398D-A668-4E3E-A5EB-62B293D839F1}"/>
                                     <w:text/>
                                   </w:sdtPr>
-                                  <w:sdtEndPr/>
                                   <w:sdtContent>
                                     <w:r>
                                       <w:rPr>
@@ -3794,7 +3789,6 @@
                               <w:dataBinding w:prefixMappings="xmlns:ns0='http://purl.org/dc/elements/1.1/' xmlns:ns1='http://schemas.openxmlformats.org/package/2006/metadata/core-properties' " w:xpath="/ns1:coreProperties[1]/ns0:creator[1]" w:storeItemID="{6C3C8BC8-F283-45AE-878A-BAB7291924A1}"/>
                               <w:text/>
                             </w:sdtPr>
-                            <w:sdtEndPr/>
                             <w:sdtContent>
                               <w:r>
                                 <w:rPr>
@@ -3830,7 +3824,6 @@
                               <w:dataBinding w:prefixMappings="xmlns:ns0='http://schemas.openxmlformats.org/officeDocument/2006/extended-properties' " w:xpath="/ns0:Properties[1]/ns0:Company[1]" w:storeItemID="{6668398D-A668-4E3E-A5EB-62B293D839F1}"/>
                               <w:text/>
                             </w:sdtPr>
-                            <w:sdtEndPr/>
                             <w:sdtContent>
                               <w:r>
                                 <w:rPr>
@@ -3947,7 +3940,6 @@
                                     <w:dataBinding w:prefixMappings="xmlns:ns0='http://purl.org/dc/elements/1.1/' xmlns:ns1='http://schemas.openxmlformats.org/package/2006/metadata/core-properties' " w:xpath="/ns1:coreProperties[1]/ns0:title[1]" w:storeItemID="{6C3C8BC8-F283-45AE-878A-BAB7291924A1}"/>
                                     <w:text/>
                                   </w:sdtPr>
-                                  <w:sdtEndPr/>
                                   <w:sdtContent>
                                     <w:r>
                                       <w:rPr>
@@ -3984,7 +3976,6 @@
                                     <w:dataBinding w:prefixMappings="xmlns:ns0='http://purl.org/dc/elements/1.1/' xmlns:ns1='http://schemas.openxmlformats.org/package/2006/metadata/core-properties' " w:xpath="/ns1:coreProperties[1]/ns0:subject[1]" w:storeItemID="{6C3C8BC8-F283-45AE-878A-BAB7291924A1}"/>
                                     <w:text/>
                                   </w:sdtPr>
-                                  <w:sdtEndPr/>
                                   <w:sdtContent>
                                     <w:r>
                                       <w:rPr>
@@ -4045,7 +4036,6 @@
                               <w:dataBinding w:prefixMappings="xmlns:ns0='http://purl.org/dc/elements/1.1/' xmlns:ns1='http://schemas.openxmlformats.org/package/2006/metadata/core-properties' " w:xpath="/ns1:coreProperties[1]/ns0:title[1]" w:storeItemID="{6C3C8BC8-F283-45AE-878A-BAB7291924A1}"/>
                               <w:text/>
                             </w:sdtPr>
-                            <w:sdtEndPr/>
                             <w:sdtContent>
                               <w:r>
                                 <w:rPr>
@@ -4082,7 +4072,6 @@
                               <w:dataBinding w:prefixMappings="xmlns:ns0='http://purl.org/dc/elements/1.1/' xmlns:ns1='http://schemas.openxmlformats.org/package/2006/metadata/core-properties' " w:xpath="/ns1:coreProperties[1]/ns0:subject[1]" w:storeItemID="{6C3C8BC8-F283-45AE-878A-BAB7291924A1}"/>
                               <w:text/>
                             </w:sdtPr>
-                            <w:sdtEndPr/>
                             <w:sdtContent>
                               <w:r>
                                 <w:rPr>
@@ -4174,7 +4163,7 @@
           <w:r>
             <w:fldChar w:fldCharType="separate"/>
           </w:r>
-          <w:hyperlink w:anchor="_Toc26957335" w:history="1">
+          <w:hyperlink w:anchor="_Toc29441661" w:history="1">
             <w:r>
               <w:rPr>
                 <w:rStyle w:val="Hyperlink"/>
@@ -4216,7 +4205,7 @@
                 <w:noProof/>
                 <w:webHidden/>
               </w:rPr>
-              <w:instrText xml:space="preserve"> PAGEREF _Toc26957335 \h </w:instrText>
+              <w:instrText xml:space="preserve"> PAGEREF _Toc29441661 \h </w:instrText>
             </w:r>
             <w:r>
               <w:rPr>
@@ -4260,7 +4249,7 @@
               <w:lang w:eastAsia="de-CH"/>
             </w:rPr>
           </w:pPr>
-          <w:hyperlink w:anchor="_Toc26957336" w:history="1">
+          <w:hyperlink w:anchor="_Toc29441662" w:history="1">
             <w:r>
               <w:rPr>
                 <w:rStyle w:val="Hyperlink"/>
@@ -4302,7 +4291,7 @@
                 <w:noProof/>
                 <w:webHidden/>
               </w:rPr>
-              <w:instrText xml:space="preserve"> PAGEREF _Toc26957336 \h </w:instrText>
+              <w:instrText xml:space="preserve"> PAGEREF _Toc29441662 \h </w:instrText>
             </w:r>
             <w:r>
               <w:rPr>
@@ -4346,7 +4335,7 @@
               <w:lang w:eastAsia="de-CH"/>
             </w:rPr>
           </w:pPr>
-          <w:hyperlink w:anchor="_Toc26957337" w:history="1">
+          <w:hyperlink w:anchor="_Toc29441663" w:history="1">
             <w:r>
               <w:rPr>
                 <w:rStyle w:val="Hyperlink"/>
@@ -4388,7 +4377,7 @@
                 <w:noProof/>
                 <w:webHidden/>
               </w:rPr>
-              <w:instrText xml:space="preserve"> PAGEREF _Toc26957337 \h </w:instrText>
+              <w:instrText xml:space="preserve"> PAGEREF _Toc29441663 \h </w:instrText>
             </w:r>
             <w:r>
               <w:rPr>
@@ -4432,7 +4421,7 @@
               <w:lang w:eastAsia="de-CH"/>
             </w:rPr>
           </w:pPr>
-          <w:hyperlink w:anchor="_Toc26957338" w:history="1">
+          <w:hyperlink w:anchor="_Toc29441664" w:history="1">
             <w:r>
               <w:rPr>
                 <w:rStyle w:val="Hyperlink"/>
@@ -4474,7 +4463,7 @@
                 <w:noProof/>
                 <w:webHidden/>
               </w:rPr>
-              <w:instrText xml:space="preserve"> PAGEREF _Toc26957338 \h </w:instrText>
+              <w:instrText xml:space="preserve"> PAGEREF _Toc29441664 \h </w:instrText>
             </w:r>
             <w:r>
               <w:rPr>
@@ -4518,7 +4507,7 @@
               <w:lang w:eastAsia="de-CH"/>
             </w:rPr>
           </w:pPr>
-          <w:hyperlink w:anchor="_Toc26957339" w:history="1">
+          <w:hyperlink w:anchor="_Toc29441665" w:history="1">
             <w:r>
               <w:rPr>
                 <w:rStyle w:val="Hyperlink"/>
@@ -4560,7 +4549,7 @@
                 <w:noProof/>
                 <w:webHidden/>
               </w:rPr>
-              <w:instrText xml:space="preserve"> PAGEREF _Toc26957339 \h </w:instrText>
+              <w:instrText xml:space="preserve"> PAGEREF _Toc29441665 \h </w:instrText>
             </w:r>
             <w:r>
               <w:rPr>
@@ -4604,7 +4593,7 @@
               <w:lang w:eastAsia="de-CH"/>
             </w:rPr>
           </w:pPr>
-          <w:hyperlink w:anchor="_Toc26957340" w:history="1">
+          <w:hyperlink w:anchor="_Toc29441666" w:history="1">
             <w:r>
               <w:rPr>
                 <w:rStyle w:val="Hyperlink"/>
@@ -4646,7 +4635,7 @@
                 <w:noProof/>
                 <w:webHidden/>
               </w:rPr>
-              <w:instrText xml:space="preserve"> PAGEREF _Toc26957340 \h </w:instrText>
+              <w:instrText xml:space="preserve"> PAGEREF _Toc29441666 \h </w:instrText>
             </w:r>
             <w:r>
               <w:rPr>
@@ -4690,7 +4679,7 @@
               <w:lang w:eastAsia="de-CH"/>
             </w:rPr>
           </w:pPr>
-          <w:hyperlink w:anchor="_Toc26957341" w:history="1">
+          <w:hyperlink w:anchor="_Toc29441667" w:history="1">
             <w:r>
               <w:rPr>
                 <w:rStyle w:val="Hyperlink"/>
@@ -4732,7 +4721,7 @@
                 <w:noProof/>
                 <w:webHidden/>
               </w:rPr>
-              <w:instrText xml:space="preserve"> PAGEREF _Toc26957341 \h </w:instrText>
+              <w:instrText xml:space="preserve"> PAGEREF _Toc29441667 \h </w:instrText>
             </w:r>
             <w:r>
               <w:rPr>
@@ -4776,7 +4765,7 @@
               <w:lang w:eastAsia="de-CH"/>
             </w:rPr>
           </w:pPr>
-          <w:hyperlink w:anchor="_Toc26957342" w:history="1">
+          <w:hyperlink w:anchor="_Toc29441668" w:history="1">
             <w:r>
               <w:rPr>
                 <w:rStyle w:val="Hyperlink"/>
@@ -4818,7 +4807,7 @@
                 <w:noProof/>
                 <w:webHidden/>
               </w:rPr>
-              <w:instrText xml:space="preserve"> PAGEREF _Toc26957342 \h </w:instrText>
+              <w:instrText xml:space="preserve"> PAGEREF _Toc29441668 \h </w:instrText>
             </w:r>
             <w:r>
               <w:rPr>
@@ -4862,7 +4851,7 @@
               <w:lang w:eastAsia="de-CH"/>
             </w:rPr>
           </w:pPr>
-          <w:hyperlink w:anchor="_Toc26957343" w:history="1">
+          <w:hyperlink w:anchor="_Toc29441669" w:history="1">
             <w:r>
               <w:rPr>
                 <w:rStyle w:val="Hyperlink"/>
@@ -4904,7 +4893,7 @@
                 <w:noProof/>
                 <w:webHidden/>
               </w:rPr>
-              <w:instrText xml:space="preserve"> PAGEREF _Toc26957343 \h </w:instrText>
+              <w:instrText xml:space="preserve"> PAGEREF _Toc29441669 \h </w:instrText>
             </w:r>
             <w:r>
               <w:rPr>
@@ -4948,7 +4937,7 @@
               <w:lang w:eastAsia="de-CH"/>
             </w:rPr>
           </w:pPr>
-          <w:hyperlink w:anchor="_Toc26957344" w:history="1">
+          <w:hyperlink w:anchor="_Toc29441670" w:history="1">
             <w:r>
               <w:rPr>
                 <w:rStyle w:val="Hyperlink"/>
@@ -4990,7 +4979,7 @@
                 <w:noProof/>
                 <w:webHidden/>
               </w:rPr>
-              <w:instrText xml:space="preserve"> PAGEREF _Toc26957344 \h </w:instrText>
+              <w:instrText xml:space="preserve"> PAGEREF _Toc29441670 \h </w:instrText>
             </w:r>
             <w:r>
               <w:rPr>
@@ -5034,7 +5023,7 @@
               <w:lang w:eastAsia="de-CH"/>
             </w:rPr>
           </w:pPr>
-          <w:hyperlink w:anchor="_Toc26957345" w:history="1">
+          <w:hyperlink w:anchor="_Toc29441671" w:history="1">
             <w:r>
               <w:rPr>
                 <w:rStyle w:val="Hyperlink"/>
@@ -5076,7 +5065,7 @@
                 <w:noProof/>
                 <w:webHidden/>
               </w:rPr>
-              <w:instrText xml:space="preserve"> PAGEREF _Toc26957345 \h </w:instrText>
+              <w:instrText xml:space="preserve"> PAGEREF _Toc29441671 \h </w:instrText>
             </w:r>
             <w:r>
               <w:rPr>
@@ -5120,7 +5109,7 @@
               <w:lang w:eastAsia="de-CH"/>
             </w:rPr>
           </w:pPr>
-          <w:hyperlink w:anchor="_Toc26957346" w:history="1">
+          <w:hyperlink w:anchor="_Toc29441672" w:history="1">
             <w:r>
               <w:rPr>
                 <w:rStyle w:val="Hyperlink"/>
@@ -5162,7 +5151,7 @@
                 <w:noProof/>
                 <w:webHidden/>
               </w:rPr>
-              <w:instrText xml:space="preserve"> PAGEREF _Toc26957346 \h </w:instrText>
+              <w:instrText xml:space="preserve"> PAGEREF _Toc29441672 \h </w:instrText>
             </w:r>
             <w:r>
               <w:rPr>
@@ -5206,7 +5195,7 @@
               <w:lang w:eastAsia="de-CH"/>
             </w:rPr>
           </w:pPr>
-          <w:hyperlink w:anchor="_Toc26957347" w:history="1">
+          <w:hyperlink w:anchor="_Toc29441673" w:history="1">
             <w:r>
               <w:rPr>
                 <w:rStyle w:val="Hyperlink"/>
@@ -5248,7 +5237,7 @@
                 <w:noProof/>
                 <w:webHidden/>
               </w:rPr>
-              <w:instrText xml:space="preserve"> PAGEREF _Toc26957347 \h </w:instrText>
+              <w:instrText xml:space="preserve"> PAGEREF _Toc29441673 \h </w:instrText>
             </w:r>
             <w:r>
               <w:rPr>
@@ -5292,7 +5281,7 @@
               <w:lang w:eastAsia="de-CH"/>
             </w:rPr>
           </w:pPr>
-          <w:hyperlink w:anchor="_Toc26957348" w:history="1">
+          <w:hyperlink w:anchor="_Toc29441674" w:history="1">
             <w:r>
               <w:rPr>
                 <w:rStyle w:val="Hyperlink"/>
@@ -5334,7 +5323,7 @@
                 <w:noProof/>
                 <w:webHidden/>
               </w:rPr>
-              <w:instrText xml:space="preserve"> PAGEREF _Toc26957348 \h </w:instrText>
+              <w:instrText xml:space="preserve"> PAGEREF _Toc29441674 \h </w:instrText>
             </w:r>
             <w:r>
               <w:rPr>
@@ -5378,7 +5367,7 @@
               <w:lang w:eastAsia="de-CH"/>
             </w:rPr>
           </w:pPr>
-          <w:hyperlink w:anchor="_Toc26957349" w:history="1">
+          <w:hyperlink w:anchor="_Toc29441675" w:history="1">
             <w:r>
               <w:rPr>
                 <w:rStyle w:val="Hyperlink"/>
@@ -5420,7 +5409,7 @@
                 <w:noProof/>
                 <w:webHidden/>
               </w:rPr>
-              <w:instrText xml:space="preserve"> PAGEREF _Toc26957349 \h </w:instrText>
+              <w:instrText xml:space="preserve"> PAGEREF _Toc29441675 \h </w:instrText>
             </w:r>
             <w:r>
               <w:rPr>
@@ -5464,7 +5453,7 @@
               <w:lang w:eastAsia="de-CH"/>
             </w:rPr>
           </w:pPr>
-          <w:hyperlink w:anchor="_Toc26957350" w:history="1">
+          <w:hyperlink w:anchor="_Toc29441676" w:history="1">
             <w:r>
               <w:rPr>
                 <w:rStyle w:val="Hyperlink"/>
@@ -5506,7 +5495,7 @@
                 <w:noProof/>
                 <w:webHidden/>
               </w:rPr>
-              <w:instrText xml:space="preserve"> PAGEREF _Toc26957350 \h </w:instrText>
+              <w:instrText xml:space="preserve"> PAGEREF _Toc29441676 \h </w:instrText>
             </w:r>
             <w:r>
               <w:rPr>
@@ -5550,7 +5539,7 @@
               <w:lang w:eastAsia="de-CH"/>
             </w:rPr>
           </w:pPr>
-          <w:hyperlink w:anchor="_Toc26957351" w:history="1">
+          <w:hyperlink w:anchor="_Toc29441677" w:history="1">
             <w:r>
               <w:rPr>
                 <w:rStyle w:val="Hyperlink"/>
@@ -5592,7 +5581,7 @@
                 <w:noProof/>
                 <w:webHidden/>
               </w:rPr>
-              <w:instrText xml:space="preserve"> PAGEREF _Toc26957351 \h </w:instrText>
+              <w:instrText xml:space="preserve"> PAGEREF _Toc29441677 \h </w:instrText>
             </w:r>
             <w:r>
               <w:rPr>
@@ -5636,7 +5625,7 @@
               <w:lang w:eastAsia="de-CH"/>
             </w:rPr>
           </w:pPr>
-          <w:hyperlink w:anchor="_Toc26957352" w:history="1">
+          <w:hyperlink w:anchor="_Toc29441678" w:history="1">
             <w:r>
               <w:rPr>
                 <w:rStyle w:val="Hyperlink"/>
@@ -5678,7 +5667,7 @@
                 <w:noProof/>
                 <w:webHidden/>
               </w:rPr>
-              <w:instrText xml:space="preserve"> PAGEREF _Toc26957352 \h </w:instrText>
+              <w:instrText xml:space="preserve"> PAGEREF _Toc29441678 \h </w:instrText>
             </w:r>
             <w:r>
               <w:rPr>
@@ -5722,7 +5711,7 @@
               <w:lang w:eastAsia="de-CH"/>
             </w:rPr>
           </w:pPr>
-          <w:hyperlink w:anchor="_Toc26957353" w:history="1">
+          <w:hyperlink w:anchor="_Toc29441679" w:history="1">
             <w:r>
               <w:rPr>
                 <w:rStyle w:val="Hyperlink"/>
@@ -5764,7 +5753,7 @@
                 <w:noProof/>
                 <w:webHidden/>
               </w:rPr>
-              <w:instrText xml:space="preserve"> PAGEREF _Toc26957353 \h </w:instrText>
+              <w:instrText xml:space="preserve"> PAGEREF _Toc29441679 \h </w:instrText>
             </w:r>
             <w:r>
               <w:rPr>
@@ -5808,7 +5797,7 @@
               <w:lang w:eastAsia="de-CH"/>
             </w:rPr>
           </w:pPr>
-          <w:hyperlink w:anchor="_Toc26957354" w:history="1">
+          <w:hyperlink w:anchor="_Toc29441680" w:history="1">
             <w:r>
               <w:rPr>
                 <w:rStyle w:val="Hyperlink"/>
@@ -5850,7 +5839,7 @@
                 <w:noProof/>
                 <w:webHidden/>
               </w:rPr>
-              <w:instrText xml:space="preserve"> PAGEREF _Toc26957354 \h </w:instrText>
+              <w:instrText xml:space="preserve"> PAGEREF _Toc29441680 \h </w:instrText>
             </w:r>
             <w:r>
               <w:rPr>
@@ -5894,7 +5883,7 @@
               <w:lang w:eastAsia="de-CH"/>
             </w:rPr>
           </w:pPr>
-          <w:hyperlink w:anchor="_Toc26957355" w:history="1">
+          <w:hyperlink w:anchor="_Toc29441681" w:history="1">
             <w:r>
               <w:rPr>
                 <w:rStyle w:val="Hyperlink"/>
@@ -5936,7 +5925,7 @@
                 <w:noProof/>
                 <w:webHidden/>
               </w:rPr>
-              <w:instrText xml:space="preserve"> PAGEREF _Toc26957355 \h </w:instrText>
+              <w:instrText xml:space="preserve"> PAGEREF _Toc29441681 \h </w:instrText>
             </w:r>
             <w:r>
               <w:rPr>
@@ -5980,7 +5969,7 @@
               <w:lang w:eastAsia="de-CH"/>
             </w:rPr>
           </w:pPr>
-          <w:hyperlink w:anchor="_Toc26957356" w:history="1">
+          <w:hyperlink w:anchor="_Toc29441682" w:history="1">
             <w:r>
               <w:rPr>
                 <w:rStyle w:val="Hyperlink"/>
@@ -6022,7 +6011,7 @@
                 <w:noProof/>
                 <w:webHidden/>
               </w:rPr>
-              <w:instrText xml:space="preserve"> PAGEREF _Toc26957356 \h </w:instrText>
+              <w:instrText xml:space="preserve"> PAGEREF _Toc29441682 \h </w:instrText>
             </w:r>
             <w:r>
               <w:rPr>
@@ -6066,7 +6055,7 @@
               <w:lang w:eastAsia="de-CH"/>
             </w:rPr>
           </w:pPr>
-          <w:hyperlink w:anchor="_Toc26957357" w:history="1">
+          <w:hyperlink w:anchor="_Toc29441683" w:history="1">
             <w:r>
               <w:rPr>
                 <w:rStyle w:val="Hyperlink"/>
@@ -6108,7 +6097,7 @@
                 <w:noProof/>
                 <w:webHidden/>
               </w:rPr>
-              <w:instrText xml:space="preserve"> PAGEREF _Toc26957357 \h </w:instrText>
+              <w:instrText xml:space="preserve"> PAGEREF _Toc29441683 \h </w:instrText>
             </w:r>
             <w:r>
               <w:rPr>
@@ -6152,7 +6141,7 @@
               <w:lang w:eastAsia="de-CH"/>
             </w:rPr>
           </w:pPr>
-          <w:hyperlink w:anchor="_Toc26957358" w:history="1">
+          <w:hyperlink w:anchor="_Toc29441684" w:history="1">
             <w:r>
               <w:rPr>
                 <w:rStyle w:val="Hyperlink"/>
@@ -6194,7 +6183,7 @@
                 <w:noProof/>
                 <w:webHidden/>
               </w:rPr>
-              <w:instrText xml:space="preserve"> PAGEREF _Toc26957358 \h </w:instrText>
+              <w:instrText xml:space="preserve"> PAGEREF _Toc29441684 \h </w:instrText>
             </w:r>
             <w:r>
               <w:rPr>
@@ -6238,7 +6227,7 @@
               <w:lang w:eastAsia="de-CH"/>
             </w:rPr>
           </w:pPr>
-          <w:hyperlink w:anchor="_Toc26957359" w:history="1">
+          <w:hyperlink w:anchor="_Toc29441685" w:history="1">
             <w:r>
               <w:rPr>
                 <w:rStyle w:val="Hyperlink"/>
@@ -6280,7 +6269,7 @@
                 <w:noProof/>
                 <w:webHidden/>
               </w:rPr>
-              <w:instrText xml:space="preserve"> PAGEREF _Toc26957359 \h </w:instrText>
+              <w:instrText xml:space="preserve"> PAGEREF _Toc29441685 \h </w:instrText>
             </w:r>
             <w:r>
               <w:rPr>
@@ -6324,7 +6313,7 @@
               <w:lang w:eastAsia="de-CH"/>
             </w:rPr>
           </w:pPr>
-          <w:hyperlink w:anchor="_Toc26957360" w:history="1">
+          <w:hyperlink w:anchor="_Toc29441686" w:history="1">
             <w:r>
               <w:rPr>
                 <w:rStyle w:val="Hyperlink"/>
@@ -6366,7 +6355,7 @@
                 <w:noProof/>
                 <w:webHidden/>
               </w:rPr>
-              <w:instrText xml:space="preserve"> PAGEREF _Toc26957360 \h </w:instrText>
+              <w:instrText xml:space="preserve"> PAGEREF _Toc29441686 \h </w:instrText>
             </w:r>
             <w:r>
               <w:rPr>
@@ -6410,7 +6399,7 @@
               <w:lang w:eastAsia="de-CH"/>
             </w:rPr>
           </w:pPr>
-          <w:hyperlink w:anchor="_Toc26957361" w:history="1">
+          <w:hyperlink w:anchor="_Toc29441687" w:history="1">
             <w:r>
               <w:rPr>
                 <w:rStyle w:val="Hyperlink"/>
@@ -6431,7 +6420,21 @@
                 <w:rStyle w:val="Hyperlink"/>
                 <w:noProof/>
               </w:rPr>
-              <w:t>Grundkonzept</w:t>
+              <w:t>Gru</w:t>
+            </w:r>
+            <w:r>
+              <w:rPr>
+                <w:rStyle w:val="Hyperlink"/>
+                <w:noProof/>
+              </w:rPr>
+              <w:t>n</w:t>
+            </w:r>
+            <w:r>
+              <w:rPr>
+                <w:rStyle w:val="Hyperlink"/>
+                <w:noProof/>
+              </w:rPr>
+              <w:t>dkonzept</w:t>
             </w:r>
             <w:r>
               <w:rPr>
@@ -6452,7 +6455,7 @@
                 <w:noProof/>
                 <w:webHidden/>
               </w:rPr>
-              <w:instrText xml:space="preserve"> PAGEREF _Toc26957361 \h </w:instrText>
+              <w:instrText xml:space="preserve"> PAGEREF _Toc29441687 \h </w:instrText>
             </w:r>
             <w:r>
               <w:rPr>
@@ -6496,7 +6499,7 @@
               <w:lang w:eastAsia="de-CH"/>
             </w:rPr>
           </w:pPr>
-          <w:hyperlink w:anchor="_Toc26957362" w:history="1">
+          <w:hyperlink w:anchor="_Toc29441688" w:history="1">
             <w:r>
               <w:rPr>
                 <w:rStyle w:val="Hyperlink"/>
@@ -6538,7 +6541,7 @@
                 <w:noProof/>
                 <w:webHidden/>
               </w:rPr>
-              <w:instrText xml:space="preserve"> PAGEREF _Toc26957362 \h </w:instrText>
+              <w:instrText xml:space="preserve"> PAGEREF _Toc29441688 \h </w:instrText>
             </w:r>
             <w:r>
               <w:rPr>
@@ -6582,7 +6585,7 @@
               <w:lang w:eastAsia="de-CH"/>
             </w:rPr>
           </w:pPr>
-          <w:hyperlink w:anchor="_Toc26957363" w:history="1">
+          <w:hyperlink w:anchor="_Toc29441689" w:history="1">
             <w:r>
               <w:rPr>
                 <w:rStyle w:val="Hyperlink"/>
@@ -6624,7 +6627,7 @@
                 <w:noProof/>
                 <w:webHidden/>
               </w:rPr>
-              <w:instrText xml:space="preserve"> PAGEREF _Toc26957363 \h </w:instrText>
+              <w:instrText xml:space="preserve"> PAGEREF _Toc29441689 \h </w:instrText>
             </w:r>
             <w:r>
               <w:rPr>
@@ -6668,7 +6671,7 @@
               <w:lang w:eastAsia="de-CH"/>
             </w:rPr>
           </w:pPr>
-          <w:hyperlink w:anchor="_Toc26957364" w:history="1">
+          <w:hyperlink w:anchor="_Toc29441690" w:history="1">
             <w:r>
               <w:rPr>
                 <w:rStyle w:val="Hyperlink"/>
@@ -6710,7 +6713,7 @@
                 <w:noProof/>
                 <w:webHidden/>
               </w:rPr>
-              <w:instrText xml:space="preserve"> PAGEREF _Toc26957364 \h </w:instrText>
+              <w:instrText xml:space="preserve"> PAGEREF _Toc29441690 \h </w:instrText>
             </w:r>
             <w:r>
               <w:rPr>
@@ -6754,7 +6757,7 @@
               <w:lang w:eastAsia="de-CH"/>
             </w:rPr>
           </w:pPr>
-          <w:hyperlink w:anchor="_Toc26957365" w:history="1">
+          <w:hyperlink w:anchor="_Toc29441691" w:history="1">
             <w:r>
               <w:rPr>
                 <w:rStyle w:val="Hyperlink"/>
@@ -6796,7 +6799,7 @@
                 <w:noProof/>
                 <w:webHidden/>
               </w:rPr>
-              <w:instrText xml:space="preserve"> PAGEREF _Toc26957365 \h </w:instrText>
+              <w:instrText xml:space="preserve"> PAGEREF _Toc29441691 \h </w:instrText>
             </w:r>
             <w:r>
               <w:rPr>
@@ -6840,7 +6843,7 @@
               <w:lang w:eastAsia="de-CH"/>
             </w:rPr>
           </w:pPr>
-          <w:hyperlink w:anchor="_Toc26957366" w:history="1">
+          <w:hyperlink w:anchor="_Toc29441692" w:history="1">
             <w:r>
               <w:rPr>
                 <w:rStyle w:val="Hyperlink"/>
@@ -6882,7 +6885,7 @@
                 <w:noProof/>
                 <w:webHidden/>
               </w:rPr>
-              <w:instrText xml:space="preserve"> PAGEREF _Toc26957366 \h </w:instrText>
+              <w:instrText xml:space="preserve"> PAGEREF _Toc29441692 \h </w:instrText>
             </w:r>
             <w:r>
               <w:rPr>
@@ -6926,7 +6929,7 @@
               <w:lang w:eastAsia="de-CH"/>
             </w:rPr>
           </w:pPr>
-          <w:hyperlink w:anchor="_Toc26957367" w:history="1">
+          <w:hyperlink w:anchor="_Toc29441693" w:history="1">
             <w:r>
               <w:rPr>
                 <w:rStyle w:val="Hyperlink"/>
@@ -6968,7 +6971,7 @@
                 <w:noProof/>
                 <w:webHidden/>
               </w:rPr>
-              <w:instrText xml:space="preserve"> PAGEREF _Toc26957367 \h </w:instrText>
+              <w:instrText xml:space="preserve"> PAGEREF _Toc29441693 \h </w:instrText>
             </w:r>
             <w:r>
               <w:rPr>
@@ -7012,7 +7015,7 @@
               <w:lang w:eastAsia="de-CH"/>
             </w:rPr>
           </w:pPr>
-          <w:hyperlink w:anchor="_Toc26957368" w:history="1">
+          <w:hyperlink w:anchor="_Toc29441694" w:history="1">
             <w:r>
               <w:rPr>
                 <w:rStyle w:val="Hyperlink"/>
@@ -7054,7 +7057,7 @@
                 <w:noProof/>
                 <w:webHidden/>
               </w:rPr>
-              <w:instrText xml:space="preserve"> PAGEREF _Toc26957368 \h </w:instrText>
+              <w:instrText xml:space="preserve"> PAGEREF _Toc29441694 \h </w:instrText>
             </w:r>
             <w:r>
               <w:rPr>
@@ -7098,7 +7101,7 @@
               <w:lang w:eastAsia="de-CH"/>
             </w:rPr>
           </w:pPr>
-          <w:hyperlink w:anchor="_Toc26957369" w:history="1">
+          <w:hyperlink w:anchor="_Toc29441695" w:history="1">
             <w:r>
               <w:rPr>
                 <w:rStyle w:val="Hyperlink"/>
@@ -7140,7 +7143,7 @@
                 <w:noProof/>
                 <w:webHidden/>
               </w:rPr>
-              <w:instrText xml:space="preserve"> PAGEREF _Toc26957369 \h </w:instrText>
+              <w:instrText xml:space="preserve"> PAGEREF _Toc29441695 \h </w:instrText>
             </w:r>
             <w:r>
               <w:rPr>
@@ -7184,7 +7187,7 @@
               <w:lang w:eastAsia="de-CH"/>
             </w:rPr>
           </w:pPr>
-          <w:hyperlink w:anchor="_Toc26957370" w:history="1">
+          <w:hyperlink w:anchor="_Toc29441696" w:history="1">
             <w:r>
               <w:rPr>
                 <w:rStyle w:val="Hyperlink"/>
@@ -7226,7 +7229,93 @@
                 <w:noProof/>
                 <w:webHidden/>
               </w:rPr>
-              <w:instrText xml:space="preserve"> PAGEREF _Toc26957370 \h </w:instrText>
+              <w:instrText xml:space="preserve"> PAGEREF _Toc29441696 \h </w:instrText>
+            </w:r>
+            <w:r>
+              <w:rPr>
+                <w:noProof/>
+                <w:webHidden/>
+              </w:rPr>
+            </w:r>
+            <w:r>
+              <w:rPr>
+                <w:noProof/>
+                <w:webHidden/>
+              </w:rPr>
+              <w:fldChar w:fldCharType="separate"/>
+            </w:r>
+            <w:r>
+              <w:rPr>
+                <w:noProof/>
+                <w:webHidden/>
+              </w:rPr>
+              <w:t>2</w:t>
+            </w:r>
+            <w:r>
+              <w:rPr>
+                <w:noProof/>
+                <w:webHidden/>
+              </w:rPr>
+              <w:fldChar w:fldCharType="end"/>
+            </w:r>
+          </w:hyperlink>
+        </w:p>
+        <w:p>
+          <w:pPr>
+            <w:pStyle w:val="Verzeichnis3"/>
+            <w:tabs>
+              <w:tab w:val="left" w:pos="1320"/>
+              <w:tab w:val="right" w:leader="dot" w:pos="9062"/>
+            </w:tabs>
+            <w:rPr>
+              <w:rFonts w:eastAsiaTheme="minorEastAsia"/>
+              <w:noProof/>
+              <w:lang w:eastAsia="de-CH"/>
+            </w:rPr>
+          </w:pPr>
+          <w:hyperlink w:anchor="_Toc29441697" w:history="1">
+            <w:r>
+              <w:rPr>
+                <w:rStyle w:val="Hyperlink"/>
+                <w:noProof/>
+              </w:rPr>
+              <w:t>7.1.1</w:t>
+            </w:r>
+            <w:r>
+              <w:rPr>
+                <w:rFonts w:eastAsiaTheme="minorEastAsia"/>
+                <w:noProof/>
+                <w:lang w:eastAsia="de-CH"/>
+              </w:rPr>
+              <w:tab/>
+            </w:r>
+            <w:r>
+              <w:rPr>
+                <w:rStyle w:val="Hyperlink"/>
+                <w:noProof/>
+              </w:rPr>
+              <w:t>QR-Codes</w:t>
+            </w:r>
+            <w:r>
+              <w:rPr>
+                <w:noProof/>
+                <w:webHidden/>
+              </w:rPr>
+              <w:tab/>
+            </w:r>
+            <w:r>
+              <w:rPr>
+                <w:noProof/>
+                <w:webHidden/>
+              </w:rPr>
+              <w:fldChar w:fldCharType="begin"/>
+            </w:r>
+            <w:r>
+              <w:rPr>
+                <w:noProof/>
+                <w:webHidden/>
+              </w:rPr>
+              <w:instrText xml:space="preserve"> PAGEREF _Toc29441697 \h </w:instrText>
             </w:r>
             <w:r>
               <w:rPr>
@@ -7270,7 +7359,7 @@
               <w:lang w:eastAsia="de-CH"/>
             </w:rPr>
           </w:pPr>
-          <w:hyperlink w:anchor="_Toc26957371" w:history="1">
+          <w:hyperlink w:anchor="_Toc29441698" w:history="1">
             <w:r>
               <w:rPr>
                 <w:rStyle w:val="Hyperlink"/>
@@ -7312,7 +7401,7 @@
                 <w:noProof/>
                 <w:webHidden/>
               </w:rPr>
-              <w:instrText xml:space="preserve"> PAGEREF _Toc26957371 \h </w:instrText>
+              <w:instrText xml:space="preserve"> PAGEREF _Toc29441698 \h </w:instrText>
             </w:r>
             <w:r>
               <w:rPr>
@@ -7356,7 +7445,7 @@
               <w:lang w:eastAsia="de-CH"/>
             </w:rPr>
           </w:pPr>
-          <w:hyperlink w:anchor="_Toc26957372" w:history="1">
+          <w:hyperlink w:anchor="_Toc29441699" w:history="1">
             <w:r>
               <w:rPr>
                 <w:rStyle w:val="Hyperlink"/>
@@ -7398,7 +7487,7 @@
                 <w:noProof/>
                 <w:webHidden/>
               </w:rPr>
-              <w:instrText xml:space="preserve"> PAGEREF _Toc26957372 \h </w:instrText>
+              <w:instrText xml:space="preserve"> PAGEREF _Toc29441699 \h </w:instrText>
             </w:r>
             <w:r>
               <w:rPr>
@@ -7442,7 +7531,7 @@
               <w:lang w:eastAsia="de-CH"/>
             </w:rPr>
           </w:pPr>
-          <w:hyperlink w:anchor="_Toc26957373" w:history="1">
+          <w:hyperlink w:anchor="_Toc29441700" w:history="1">
             <w:r>
               <w:rPr>
                 <w:rStyle w:val="Hyperlink"/>
@@ -7484,7 +7573,7 @@
                 <w:noProof/>
                 <w:webHidden/>
               </w:rPr>
-              <w:instrText xml:space="preserve"> PAGEREF _Toc26957373 \h </w:instrText>
+              <w:instrText xml:space="preserve"> PAGEREF _Toc29441700 \h </w:instrText>
             </w:r>
             <w:r>
               <w:rPr>
@@ -7528,7 +7617,7 @@
               <w:lang w:eastAsia="de-CH"/>
             </w:rPr>
           </w:pPr>
-          <w:hyperlink w:anchor="_Toc26957374" w:history="1">
+          <w:hyperlink w:anchor="_Toc29441701" w:history="1">
             <w:r>
               <w:rPr>
                 <w:rStyle w:val="Hyperlink"/>
@@ -7549,7 +7638,7 @@
                 <w:rStyle w:val="Hyperlink"/>
                 <w:noProof/>
               </w:rPr>
-              <w:t>Dokumentationen</w:t>
+              <w:t>Offiziell</w:t>
             </w:r>
             <w:r>
               <w:rPr>
@@ -7570,7 +7659,7 @@
                 <w:noProof/>
                 <w:webHidden/>
               </w:rPr>
-              <w:instrText xml:space="preserve"> PAGEREF _Toc26957374 \h </w:instrText>
+              <w:instrText xml:space="preserve"> PAGEREF _Toc29441701 \h </w:instrText>
             </w:r>
             <w:r>
               <w:rPr>
@@ -7614,7 +7703,7 @@
               <w:lang w:eastAsia="de-CH"/>
             </w:rPr>
           </w:pPr>
-          <w:hyperlink w:anchor="_Toc26957375" w:history="1">
+          <w:hyperlink w:anchor="_Toc29441702" w:history="1">
             <w:r>
               <w:rPr>
                 <w:rStyle w:val="Hyperlink"/>
@@ -7656,7 +7745,7 @@
                 <w:noProof/>
                 <w:webHidden/>
               </w:rPr>
-              <w:instrText xml:space="preserve"> PAGEREF _Toc26957375 \h </w:instrText>
+              <w:instrText xml:space="preserve"> PAGEREF _Toc29441702 \h </w:instrText>
             </w:r>
             <w:r>
               <w:rPr>
@@ -7700,7 +7789,7 @@
               <w:lang w:eastAsia="de-CH"/>
             </w:rPr>
           </w:pPr>
-          <w:hyperlink w:anchor="_Toc26957376" w:history="1">
+          <w:hyperlink w:anchor="_Toc29441703" w:history="1">
             <w:r>
               <w:rPr>
                 <w:rStyle w:val="Hyperlink"/>
@@ -7721,6 +7810,92 @@
                 <w:rStyle w:val="Hyperlink"/>
                 <w:noProof/>
               </w:rPr>
+              <w:t>Android UI</w:t>
+            </w:r>
+            <w:r>
+              <w:rPr>
+                <w:noProof/>
+                <w:webHidden/>
+              </w:rPr>
+              <w:tab/>
+            </w:r>
+            <w:r>
+              <w:rPr>
+                <w:noProof/>
+                <w:webHidden/>
+              </w:rPr>
+              <w:fldChar w:fldCharType="begin"/>
+            </w:r>
+            <w:r>
+              <w:rPr>
+                <w:noProof/>
+                <w:webHidden/>
+              </w:rPr>
+              <w:instrText xml:space="preserve"> PAGEREF _Toc29441703 \h </w:instrText>
+            </w:r>
+            <w:r>
+              <w:rPr>
+                <w:noProof/>
+                <w:webHidden/>
+              </w:rPr>
+            </w:r>
+            <w:r>
+              <w:rPr>
+                <w:noProof/>
+                <w:webHidden/>
+              </w:rPr>
+              <w:fldChar w:fldCharType="separate"/>
+            </w:r>
+            <w:r>
+              <w:rPr>
+                <w:noProof/>
+                <w:webHidden/>
+              </w:rPr>
+              <w:t>4</w:t>
+            </w:r>
+            <w:r>
+              <w:rPr>
+                <w:noProof/>
+                <w:webHidden/>
+              </w:rPr>
+              <w:fldChar w:fldCharType="end"/>
+            </w:r>
+          </w:hyperlink>
+        </w:p>
+        <w:p>
+          <w:pPr>
+            <w:pStyle w:val="Verzeichnis3"/>
+            <w:tabs>
+              <w:tab w:val="left" w:pos="1320"/>
+              <w:tab w:val="right" w:leader="dot" w:pos="9062"/>
+            </w:tabs>
+            <w:rPr>
+              <w:rFonts w:eastAsiaTheme="minorEastAsia"/>
+              <w:noProof/>
+              <w:lang w:eastAsia="de-CH"/>
+            </w:rPr>
+          </w:pPr>
+          <w:hyperlink w:anchor="_Toc29441704" w:history="1">
+            <w:r>
+              <w:rPr>
+                <w:rStyle w:val="Hyperlink"/>
+                <w:noProof/>
+              </w:rPr>
+              <w:t>9.2.2</w:t>
+            </w:r>
+            <w:r>
+              <w:rPr>
+                <w:rFonts w:eastAsiaTheme="minorEastAsia"/>
+                <w:noProof/>
+                <w:lang w:eastAsia="de-CH"/>
+              </w:rPr>
+              <w:tab/>
+            </w:r>
+            <w:r>
+              <w:rPr>
+                <w:rStyle w:val="Hyperlink"/>
+                <w:noProof/>
+              </w:rPr>
               <w:t>Google Firebase</w:t>
             </w:r>
             <w:r>
@@ -7742,7 +7917,7 @@
                 <w:noProof/>
                 <w:webHidden/>
               </w:rPr>
-              <w:instrText xml:space="preserve"> PAGEREF _Toc26957376 \h </w:instrText>
+              <w:instrText xml:space="preserve"> PAGEREF _Toc29441704 \h </w:instrText>
             </w:r>
             <w:r>
               <w:rPr>
@@ -7762,7 +7937,7 @@
                 <w:noProof/>
                 <w:webHidden/>
               </w:rPr>
-              <w:t>4</w:t>
+              <w:t>5</w:t>
             </w:r>
             <w:r>
               <w:rPr>
@@ -7786,7 +7961,7 @@
               <w:lang w:eastAsia="de-CH"/>
             </w:rPr>
           </w:pPr>
-          <w:hyperlink w:anchor="_Toc26957377" w:history="1">
+          <w:hyperlink w:anchor="_Toc29441705" w:history="1">
             <w:r>
               <w:rPr>
                 <w:rStyle w:val="Hyperlink"/>
@@ -7828,7 +8003,7 @@
                 <w:noProof/>
                 <w:webHidden/>
               </w:rPr>
-              <w:instrText xml:space="preserve"> PAGEREF _Toc26957377 \h </w:instrText>
+              <w:instrText xml:space="preserve"> PAGEREF _Toc29441705 \h </w:instrText>
             </w:r>
             <w:r>
               <w:rPr>
@@ -7848,7 +8023,7 @@
                 <w:noProof/>
                 <w:webHidden/>
               </w:rPr>
-              <w:t>5</w:t>
+              <w:t>6</w:t>
             </w:r>
             <w:r>
               <w:rPr>
@@ -7883,7 +8058,7 @@
       <w:pPr>
         <w:pStyle w:val="berschrift1"/>
       </w:pPr>
-      <w:bookmarkStart w:id="0" w:name="_Toc26957335"/>
+      <w:bookmarkStart w:id="0" w:name="_Toc29441661"/>
       <w:r>
         <w:lastRenderedPageBreak/>
         <w:t>Changelog</w:t>
@@ -8105,6 +8280,140 @@
           </w:p>
         </w:tc>
       </w:tr>
+      <w:tr>
+        <w:tc>
+          <w:tcPr>
+            <w:tcW w:w="0" w:type="auto"/>
+          </w:tcPr>
+          <w:p>
+            <w:r>
+              <w:t>20.12.2019</w:t>
+            </w:r>
+          </w:p>
+        </w:tc>
+        <w:tc>
+          <w:tcPr>
+            <w:tcW w:w="5868" w:type="dxa"/>
+          </w:tcPr>
+          <w:p>
+            <w:r>
+              <w:t>Quellen hinzugefügt</w:t>
+            </w:r>
+          </w:p>
+        </w:tc>
+        <w:tc>
+          <w:tcPr>
+            <w:tcW w:w="1984" w:type="dxa"/>
+          </w:tcPr>
+          <w:p>
+            <w:r>
+              <w:t>RaviAnand Mohabir</w:t>
+            </w:r>
+          </w:p>
+        </w:tc>
+      </w:tr>
+      <w:tr>
+        <w:trPr>
+          <w:cnfStyle w:val="000000100000" w:firstRow="0" w:lastRow="0" w:firstColumn="0" w:lastColumn="0" w:oddVBand="0" w:evenVBand="0" w:oddHBand="1" w:evenHBand="0" w:firstRowFirstColumn="0" w:firstRowLastColumn="0" w:lastRowFirstColumn="0" w:lastRowLastColumn="0"/>
+        </w:trPr>
+        <w:tc>
+          <w:tcPr>
+            <w:tcW w:w="0" w:type="auto"/>
+          </w:tcPr>
+          <w:p>
+            <w:r>
+              <w:t>28.12.2019</w:t>
+            </w:r>
+          </w:p>
+        </w:tc>
+        <w:tc>
+          <w:tcPr>
+            <w:tcW w:w="5868" w:type="dxa"/>
+          </w:tcPr>
+          <w:p>
+            <w:r>
+              <w:t>Quellen hinzugefügt</w:t>
+            </w:r>
+          </w:p>
+        </w:tc>
+        <w:tc>
+          <w:tcPr>
+            <w:tcW w:w="1984" w:type="dxa"/>
+          </w:tcPr>
+          <w:p>
+            <w:r>
+              <w:t>RaviAnand Mohabir</w:t>
+            </w:r>
+          </w:p>
+        </w:tc>
+      </w:tr>
+      <w:tr>
+        <w:tc>
+          <w:tcPr>
+            <w:tcW w:w="0" w:type="auto"/>
+          </w:tcPr>
+          <w:p>
+            <w:r>
+              <w:t>01.01.2020</w:t>
+            </w:r>
+          </w:p>
+        </w:tc>
+        <w:tc>
+          <w:tcPr>
+            <w:tcW w:w="5868" w:type="dxa"/>
+          </w:tcPr>
+          <w:p>
+            <w:r>
+              <w:t>Quellen hinzugefügt</w:t>
+            </w:r>
+          </w:p>
+        </w:tc>
+        <w:tc>
+          <w:tcPr>
+            <w:tcW w:w="1984" w:type="dxa"/>
+          </w:tcPr>
+          <w:p>
+            <w:r>
+              <w:t>RaviAnand Mohabir</w:t>
+            </w:r>
+          </w:p>
+        </w:tc>
+      </w:tr>
+      <w:tr>
+        <w:trPr>
+          <w:cnfStyle w:val="000000100000" w:firstRow="0" w:lastRow="0" w:firstColumn="0" w:lastColumn="0" w:oddVBand="0" w:evenVBand="0" w:oddHBand="1" w:evenHBand="0" w:firstRowFirstColumn="0" w:firstRowLastColumn="0" w:lastRowFirstColumn="0" w:lastRowLastColumn="0"/>
+        </w:trPr>
+        <w:tc>
+          <w:tcPr>
+            <w:tcW w:w="0" w:type="auto"/>
+          </w:tcPr>
+          <w:p>
+            <w:r>
+              <w:t>08.01.2020</w:t>
+            </w:r>
+          </w:p>
+        </w:tc>
+        <w:tc>
+          <w:tcPr>
+            <w:tcW w:w="5868" w:type="dxa"/>
+          </w:tcPr>
+          <w:p>
+            <w:r>
+              <w:t>Quellen hinzugefügt</w:t>
+            </w:r>
+          </w:p>
+        </w:tc>
+        <w:tc>
+          <w:tcPr>
+            <w:tcW w:w="1984" w:type="dxa"/>
+          </w:tcPr>
+          <w:p>
+            <w:r>
+              <w:t>RaviAnand Mohabir</w:t>
+            </w:r>
+          </w:p>
+        </w:tc>
+      </w:tr>
     </w:tbl>
     <w:p>
       <w:r>
@@ -8115,7 +8424,7 @@
       <w:pPr>
         <w:pStyle w:val="berschrift1"/>
       </w:pPr>
-      <w:bookmarkStart w:id="1" w:name="_Toc26957336"/>
+      <w:bookmarkStart w:id="1" w:name="_Toc29441662"/>
       <w:r>
         <w:lastRenderedPageBreak/>
         <w:t>Einleitung</w:t>
@@ -8136,7 +8445,7 @@
       <w:pPr>
         <w:pStyle w:val="berschrift2"/>
       </w:pPr>
-      <w:bookmarkStart w:id="2" w:name="_Toc26957337"/>
+      <w:bookmarkStart w:id="2" w:name="_Toc29441663"/>
       <w:r>
         <w:t>Generelle Anforderungen</w:t>
       </w:r>
@@ -8248,7 +8557,7 @@
       <w:pPr>
         <w:pStyle w:val="berschrift1"/>
       </w:pPr>
-      <w:bookmarkStart w:id="3" w:name="_Toc26957338"/>
+      <w:bookmarkStart w:id="3" w:name="_Toc29441664"/>
       <w:r>
         <w:lastRenderedPageBreak/>
         <w:t>Informieren</w:t>
@@ -8267,7 +8576,7 @@
       <w:pPr>
         <w:pStyle w:val="berschrift2"/>
       </w:pPr>
-      <w:bookmarkStart w:id="4" w:name="_Toc26957339"/>
+      <w:bookmarkStart w:id="4" w:name="_Toc29441665"/>
       <w:r>
         <w:t>Anforderungsanalyse</w:t>
       </w:r>
@@ -8580,7 +8889,7 @@
       <w:pPr>
         <w:pStyle w:val="berschrift2"/>
       </w:pPr>
-      <w:bookmarkStart w:id="5" w:name="_Toc26957340"/>
+      <w:bookmarkStart w:id="5" w:name="_Toc29441666"/>
       <w:r>
         <w:t>Plattformen</w:t>
       </w:r>
@@ -8609,7 +8918,7 @@
       <w:pPr>
         <w:pStyle w:val="berschrift3"/>
       </w:pPr>
-      <w:bookmarkStart w:id="6" w:name="_Toc26957341"/>
+      <w:bookmarkStart w:id="6" w:name="_Toc29441667"/>
       <w:r>
         <w:t>Android</w:t>
       </w:r>
@@ -8627,7 +8936,7 @@
       <w:pPr>
         <w:pStyle w:val="berschrift3"/>
       </w:pPr>
-      <w:bookmarkStart w:id="7" w:name="_Toc26957342"/>
+      <w:bookmarkStart w:id="7" w:name="_Toc29441668"/>
       <w:r>
         <w:t>iOS</w:t>
       </w:r>
@@ -8665,7 +8974,7 @@
         <w:pStyle w:val="berschrift2"/>
       </w:pPr>
       <w:bookmarkStart w:id="8" w:name="_App-Frameworks"/>
-      <w:bookmarkStart w:id="9" w:name="_Toc26957343"/>
+      <w:bookmarkStart w:id="9" w:name="_Toc29441669"/>
       <w:bookmarkEnd w:id="8"/>
       <w:r>
         <w:lastRenderedPageBreak/>
@@ -8704,7 +9013,7 @@
       <w:pPr>
         <w:pStyle w:val="berschrift3"/>
       </w:pPr>
-      <w:bookmarkStart w:id="10" w:name="_Toc26957344"/>
+      <w:bookmarkStart w:id="10" w:name="_Toc29441670"/>
       <w:r>
         <w:t xml:space="preserve">Codename </w:t>
       </w:r>
@@ -8765,7 +9074,7 @@
       <w:pPr>
         <w:pStyle w:val="berschrift3"/>
       </w:pPr>
-      <w:bookmarkStart w:id="11" w:name="_Toc26957345"/>
+      <w:bookmarkStart w:id="11" w:name="_Toc29441671"/>
       <w:r>
         <w:t>Xamarin</w:t>
       </w:r>
@@ -8812,44 +9121,21 @@
         </w:rPr>
         <w:t xml:space="preserve"> </w:t>
       </w:r>
-      <w:r>
-        <w:fldChar w:fldCharType="begin"/>
-      </w:r>
-      <w:r>
-        <w:rPr>
-          <w:lang w:val="fr-CH"/>
-        </w:rPr>
-        <w:instrText xml:space="preserve"> HYPERLINK "https://dotnet.microsoft.c</w:instrText>
-      </w:r>
-      <w:r>
-        <w:rPr>
-          <w:lang w:val="fr-CH"/>
-        </w:rPr>
-        <w:instrText xml:space="preserve">om/apps/xamarin" </w:instrText>
-      </w:r>
-      <w:r>
-        <w:fldChar w:fldCharType="separate"/>
-      </w:r>
-      <w:r>
-        <w:rPr>
-          <w:rStyle w:val="Hyperlink"/>
-          <w:lang w:val="fr-CH"/>
-        </w:rPr>
-        <w:t>https://dotnet.microsoft.com/apps/xamarin</w:t>
-      </w:r>
-      <w:r>
-        <w:rPr>
-          <w:rStyle w:val="Hyperlink"/>
-          <w:lang w:val="fr-CH"/>
-        </w:rPr>
-        <w:fldChar w:fldCharType="end"/>
-      </w:r>
+      <w:hyperlink r:id="rId7" w:history="1">
+        <w:r>
+          <w:rPr>
+            <w:rStyle w:val="Hyperlink"/>
+            <w:lang w:val="fr-CH"/>
+          </w:rPr>
+          <w:t>https://dotnet.microsoft.com/apps/xamarin</w:t>
+        </w:r>
+      </w:hyperlink>
     </w:p>
     <w:p>
       <w:pPr>
         <w:pStyle w:val="berschrift3"/>
       </w:pPr>
-      <w:bookmarkStart w:id="12" w:name="_Toc26957346"/>
+      <w:bookmarkStart w:id="12" w:name="_Toc29441672"/>
       <w:proofErr w:type="spellStart"/>
       <w:r>
         <w:t>Nativescript</w:t>
@@ -8892,44 +9178,35 @@
           <w:lang w:val="fr-CH"/>
         </w:rPr>
       </w:pPr>
+      <w:proofErr w:type="gramStart"/>
       <w:r>
         <w:rPr>
           <w:lang w:val="fr-CH"/>
         </w:rPr>
-        <w:t xml:space="preserve">Quelle: </w:t>
-      </w:r>
-      <w:r>
-        <w:fldChar w:fldCharType="begin"/>
-      </w:r>
+        <w:t>Quelle:</w:t>
+      </w:r>
+      <w:proofErr w:type="gramEnd"/>
       <w:r>
         <w:rPr>
           <w:lang w:val="fr-CH"/>
         </w:rPr>
-        <w:instrText xml:space="preserve"> HYPERLINK "https://www.nativescript.org/" </w:instrText>
-      </w:r>
-      <w:r>
-        <w:fldChar w:fldCharType="separate"/>
-      </w:r>
-      <w:r>
-        <w:rPr>
-          <w:rStyle w:val="Hyperlink"/>
-          <w:lang w:val="fr-CH"/>
-        </w:rPr>
-        <w:t>https://www.nativescript.org/</w:t>
-      </w:r>
-      <w:r>
-        <w:rPr>
-          <w:rStyle w:val="Hyperlink"/>
-          <w:lang w:val="fr-CH"/>
-        </w:rPr>
-        <w:fldChar w:fldCharType="end"/>
-      </w:r>
+        <w:t xml:space="preserve"> </w:t>
+      </w:r>
+      <w:hyperlink r:id="rId8" w:history="1">
+        <w:r>
+          <w:rPr>
+            <w:rStyle w:val="Hyperlink"/>
+            <w:lang w:val="fr-CH"/>
+          </w:rPr>
+          <w:t>https://www.nativescript.org/</w:t>
+        </w:r>
+      </w:hyperlink>
     </w:p>
     <w:p>
       <w:pPr>
         <w:pStyle w:val="berschrift3"/>
       </w:pPr>
-      <w:bookmarkStart w:id="13" w:name="_Toc26957347"/>
+      <w:bookmarkStart w:id="13" w:name="_Toc29441673"/>
       <w:r>
         <w:t>Android Java/</w:t>
       </w:r>
@@ -8979,7 +9256,7 @@
       <w:r>
         <w:t xml:space="preserve">Quellen: </w:t>
       </w:r>
-      <w:hyperlink r:id="rId7" w:history="1">
+      <w:hyperlink r:id="rId9" w:history="1">
         <w:r>
           <w:rPr>
             <w:rStyle w:val="Hyperlink"/>
@@ -8990,7 +9267,7 @@
       <w:r>
         <w:t xml:space="preserve">, </w:t>
       </w:r>
-      <w:hyperlink r:id="rId8" w:history="1">
+      <w:hyperlink r:id="rId10" w:history="1">
         <w:r>
           <w:rPr>
             <w:rStyle w:val="Hyperlink"/>
@@ -9001,7 +9278,7 @@
       <w:r>
         <w:t xml:space="preserve">, </w:t>
       </w:r>
-      <w:hyperlink r:id="rId9" w:history="1">
+      <w:hyperlink r:id="rId11" w:history="1">
         <w:r>
           <w:rPr>
             <w:rStyle w:val="Hyperlink"/>
@@ -9022,7 +9299,7 @@
       <w:pPr>
         <w:pStyle w:val="berschrift2"/>
       </w:pPr>
-      <w:bookmarkStart w:id="14" w:name="_Toc26957348"/>
+      <w:bookmarkStart w:id="14" w:name="_Toc29441674"/>
       <w:r>
         <w:lastRenderedPageBreak/>
         <w:t>Web APIs</w:t>
@@ -9040,86 +9317,48 @@
           <w:lang w:val="fr-CH"/>
         </w:rPr>
       </w:pPr>
+      <w:proofErr w:type="gramStart"/>
       <w:r>
         <w:rPr>
           <w:lang w:val="fr-CH"/>
         </w:rPr>
-        <w:t xml:space="preserve">Quelle: </w:t>
-      </w:r>
-      <w:r>
-        <w:fldChar w:fldCharType="begin"/>
-      </w:r>
+        <w:t>Quelle:</w:t>
+      </w:r>
+      <w:proofErr w:type="gramEnd"/>
       <w:r>
         <w:rPr>
           <w:lang w:val="fr-CH"/>
         </w:rPr>
-        <w:instrText xml:space="preserve"> HYPERLINK "https://en.wikipedia.org/wiki/Application_programming_interface" </w:instrText>
-      </w:r>
-      <w:r>
-        <w:fldChar w:fldCharType="separate"/>
-      </w:r>
-      <w:r>
-        <w:rPr>
-          <w:rStyle w:val="Hyperlink"/>
-          <w:lang w:val="fr-CH"/>
-        </w:rPr>
-        <w:t>https://en.wikipedia.org/wiki/Application_programming_interface</w:t>
-      </w:r>
-      <w:r>
-        <w:rPr>
-          <w:rStyle w:val="Hyperlink"/>
-          <w:lang w:val="fr-CH"/>
-        </w:rPr>
-        <w:fldChar w:fldCharType="end"/>
-      </w:r>
+        <w:t xml:space="preserve"> </w:t>
+      </w:r>
+      <w:hyperlink r:id="rId12" w:history="1">
+        <w:r>
+          <w:rPr>
+            <w:rStyle w:val="Hyperlink"/>
+            <w:lang w:val="fr-CH"/>
+          </w:rPr>
+          <w:t>https://en.wikipedia.org/wiki/Application_programming_interface</w:t>
+        </w:r>
+      </w:hyperlink>
     </w:p>
     <w:p>
       <w:pPr>
         <w:pStyle w:val="berschrift3"/>
       </w:pPr>
-      <w:bookmarkStart w:id="15" w:name="_Toc26957349"/>
-      <w:r>
-        <w:t xml:space="preserve">Google </w:t>
-      </w:r>
-      <w:proofErr w:type="spellStart"/>
-      <w:r>
-        <w:t>Firebase</w:t>
+      <w:bookmarkStart w:id="15" w:name="_Toc29441675"/>
+      <w:r>
+        <w:t>Google Firebase</w:t>
       </w:r>
       <w:bookmarkEnd w:id="15"/>
-      <w:proofErr w:type="spellEnd"/>
     </w:p>
     <w:p>
       <w:r>
-        <w:t xml:space="preserve">Google </w:t>
-      </w:r>
-      <w:proofErr w:type="spellStart"/>
-      <w:r>
-        <w:t>Firebase</w:t>
-      </w:r>
-      <w:proofErr w:type="spellEnd"/>
-      <w:r>
-        <w:t xml:space="preserve"> ist eine riesige Platform welche von Google angeboten wird welche über die API an verschiedene Applikationen angebunden werden kann. Es bietet verschiedene Funktionalitäten, an welche die Netzwerkkommunikation einer App und die Anbindung an einen Datenspeicher stark vereinfacht. </w:t>
+        <w:t xml:space="preserve">Google Firebase ist eine riesige Platform welche von Google angeboten wird welche über die API an verschiedene Applikationen angebunden werden kann. Es bietet verschiedene Funktionalitäten, an welche die Netzwerkkommunikation einer App und die Anbindung an einen Datenspeicher stark vereinfacht. </w:t>
       </w:r>
     </w:p>
     <w:p>
       <w:r>
-        <w:t xml:space="preserve">Die Hauptfunktionalität von </w:t>
-      </w:r>
-      <w:proofErr w:type="spellStart"/>
-      <w:r>
-        <w:t>Firebase</w:t>
-      </w:r>
-      <w:proofErr w:type="spellEnd"/>
-      <w:r>
-        <w:t xml:space="preserve"> besteht aus Analytics. Durch eine einfache Einbettung in die Applikation verfolgt </w:t>
-      </w:r>
-      <w:proofErr w:type="spellStart"/>
-      <w:r>
-        <w:t>Firebase</w:t>
-      </w:r>
-      <w:proofErr w:type="spellEnd"/>
-      <w:r>
-        <w:t xml:space="preserve"> die Nutzung der App von Benutzern und zeigt auf der Onlineumgebung dem Systemadministrator an wie die App verwendet wird. </w:t>
+        <w:t xml:space="preserve">Die Hauptfunktionalität von Firebase besteht aus Analytics. Durch eine einfache Einbettung in die Applikation verfolgt Firebase die Nutzung der App von Benutzern und zeigt auf der Onlineumgebung dem Systemadministrator an wie die App verwendet wird. </w:t>
       </w:r>
       <w:r>
         <w:t>Dieses System ist ve</w:t>
@@ -9191,15 +9430,7 @@
       </w:r>
       <w:proofErr w:type="spellEnd"/>
       <w:r>
-        <w:t xml:space="preserve"> über gängige Anbieter (z.B. Facebook, Google, Apple) in der Applikation implementieren kann. Wenn man keinen Anbieter verwenden möchte unterstützt </w:t>
-      </w:r>
-      <w:proofErr w:type="spellStart"/>
-      <w:r>
-        <w:t>Firebase</w:t>
-      </w:r>
-      <w:proofErr w:type="spellEnd"/>
-      <w:r>
-        <w:t xml:space="preserve"> auch normal E-Mail/Passwort </w:t>
+        <w:t xml:space="preserve"> über gängige Anbieter (z.B. Facebook, Google, Apple) in der Applikation implementieren kann. Wenn man keinen Anbieter verwenden möchte unterstützt Firebase auch normal E-Mail/Passwort </w:t>
       </w:r>
       <w:r>
         <w:t>Paare,</w:t>
@@ -9210,22 +9441,14 @@
     </w:p>
     <w:p>
       <w:r>
-        <w:t xml:space="preserve">Mit </w:t>
+        <w:t xml:space="preserve">Mit Firebase Cloud </w:t>
       </w:r>
       <w:proofErr w:type="spellStart"/>
       <w:r>
-        <w:t>Firebase</w:t>
+        <w:t>Functions</w:t>
       </w:r>
       <w:proofErr w:type="spellEnd"/>
       <w:r>
-        <w:t xml:space="preserve"> Cloud </w:t>
-      </w:r>
-      <w:proofErr w:type="spellStart"/>
-      <w:r>
-        <w:t>Functions</w:t>
-      </w:r>
-      <w:proofErr w:type="spellEnd"/>
-      <w:r>
         <w:t xml:space="preserve"> kann man JavaScript Code auf die Plattform hochladen welche durch die </w:t>
       </w:r>
       <w:r>
@@ -9235,15 +9458,7 @@
         <w:t xml:space="preserve"> per GET-, POST-, DELETE- oder PUT- aufgerufen werden können und sehr eng mit der </w:t>
       </w:r>
       <w:r>
-        <w:t xml:space="preserve">Datenbank sowie weiteren Komponenten von </w:t>
-      </w:r>
-      <w:proofErr w:type="spellStart"/>
-      <w:r>
-        <w:t>Firebase</w:t>
-      </w:r>
-      <w:proofErr w:type="spellEnd"/>
-      <w:r>
-        <w:t xml:space="preserve"> verbunden sind. Die Cloud </w:t>
+        <w:t xml:space="preserve">Datenbank sowie weiteren Komponenten von Firebase verbunden sind. Die Cloud </w:t>
       </w:r>
       <w:proofErr w:type="spellStart"/>
       <w:r>
@@ -9285,44 +9500,35 @@
           <w:lang w:val="fr-CH"/>
         </w:rPr>
       </w:pPr>
+      <w:proofErr w:type="gramStart"/>
       <w:r>
         <w:rPr>
           <w:lang w:val="fr-CH"/>
         </w:rPr>
-        <w:t xml:space="preserve">Quelle: </w:t>
-      </w:r>
-      <w:r>
-        <w:fldChar w:fldCharType="begin"/>
-      </w:r>
+        <w:t>Quelle:</w:t>
+      </w:r>
+      <w:proofErr w:type="gramEnd"/>
       <w:r>
         <w:rPr>
           <w:lang w:val="fr-CH"/>
         </w:rPr>
-        <w:instrText xml:space="preserve"> HYPERLINK "https://firebase.google.com/" </w:instrText>
-      </w:r>
-      <w:r>
-        <w:fldChar w:fldCharType="separate"/>
-      </w:r>
-      <w:r>
-        <w:rPr>
-          <w:rStyle w:val="Hyperlink"/>
-          <w:lang w:val="fr-CH"/>
-        </w:rPr>
-        <w:t>https://firebase.google.com/</w:t>
-      </w:r>
-      <w:r>
-        <w:rPr>
-          <w:rStyle w:val="Hyperlink"/>
-          <w:lang w:val="fr-CH"/>
-        </w:rPr>
-        <w:fldChar w:fldCharType="end"/>
-      </w:r>
+        <w:t xml:space="preserve"> </w:t>
+      </w:r>
+      <w:hyperlink r:id="rId13" w:history="1">
+        <w:r>
+          <w:rPr>
+            <w:rStyle w:val="Hyperlink"/>
+            <w:lang w:val="fr-CH"/>
+          </w:rPr>
+          <w:t>https://firebase.google.com/</w:t>
+        </w:r>
+      </w:hyperlink>
     </w:p>
     <w:p>
       <w:pPr>
         <w:pStyle w:val="berschrift3"/>
       </w:pPr>
-      <w:bookmarkStart w:id="16" w:name="_Toc26957350"/>
+      <w:bookmarkStart w:id="16" w:name="_Toc29441676"/>
       <w:proofErr w:type="spellStart"/>
       <w:r>
         <w:t>Myjson</w:t>
@@ -9360,7 +9566,7 @@
         </w:rPr>
         <w:t xml:space="preserve">Quelle: </w:t>
       </w:r>
-      <w:hyperlink r:id="rId10" w:history="1">
+      <w:hyperlink r:id="rId14" w:history="1">
         <w:r>
           <w:rPr>
             <w:rStyle w:val="Hyperlink"/>
@@ -9374,7 +9580,7 @@
       <w:pPr>
         <w:pStyle w:val="berschrift3"/>
       </w:pPr>
-      <w:bookmarkStart w:id="17" w:name="_Toc26957351"/>
+      <w:bookmarkStart w:id="17" w:name="_Toc29441677"/>
       <w:r>
         <w:lastRenderedPageBreak/>
         <w:t>Schweizer Transport API</w:t>
@@ -9382,7 +9588,7 @@
       <w:bookmarkEnd w:id="17"/>
     </w:p>
     <w:p>
-      <w:hyperlink r:id="rId11" w:history="1">
+      <w:hyperlink r:id="rId15" w:history="1">
         <w:r>
           <w:rPr>
             <w:rStyle w:val="Hyperlink"/>
@@ -9393,7 +9599,7 @@
       <w:r>
         <w:t xml:space="preserve"> ermöglicht es Benutzern, die von </w:t>
       </w:r>
-      <w:hyperlink r:id="rId12" w:history="1">
+      <w:hyperlink r:id="rId16" w:history="1">
         <w:r>
           <w:rPr>
             <w:rStyle w:val="Hyperlink"/>
@@ -9404,7 +9610,7 @@
       <w:r>
         <w:t xml:space="preserve"> angebotenen Fahrplaninformationen über die Transport API abzurufen. Daten können jedoch nur limitiert abgerufen werden da </w:t>
       </w:r>
-      <w:hyperlink r:id="rId13" w:history="1">
+      <w:hyperlink r:id="rId17" w:history="1">
         <w:r>
           <w:rPr>
             <w:rStyle w:val="Hyperlink"/>
@@ -9422,50 +9628,35 @@
           <w:lang w:val="fr-CH"/>
         </w:rPr>
       </w:pPr>
+      <w:proofErr w:type="gramStart"/>
       <w:r>
         <w:rPr>
           <w:lang w:val="fr-CH"/>
         </w:rPr>
-        <w:t xml:space="preserve">Quelle: </w:t>
-      </w:r>
-      <w:r>
-        <w:fldChar w:fldCharType="begin"/>
-      </w:r>
+        <w:t>Quelle:</w:t>
+      </w:r>
+      <w:proofErr w:type="gramEnd"/>
       <w:r>
         <w:rPr>
           <w:lang w:val="fr-CH"/>
         </w:rPr>
-        <w:instrText xml:space="preserve"> HYPER</w:instrText>
-      </w:r>
-      <w:r>
-        <w:rPr>
-          <w:lang w:val="fr-CH"/>
-        </w:rPr>
-        <w:instrText xml:space="preserve">LINK "https://transport.opendata.ch/" </w:instrText>
-      </w:r>
-      <w:r>
-        <w:fldChar w:fldCharType="separate"/>
-      </w:r>
-      <w:r>
-        <w:rPr>
-          <w:rStyle w:val="Hyperlink"/>
-          <w:lang w:val="fr-CH"/>
-        </w:rPr>
-        <w:t>https://transport.opendata.ch/</w:t>
-      </w:r>
-      <w:r>
-        <w:rPr>
-          <w:rStyle w:val="Hyperlink"/>
-          <w:lang w:val="fr-CH"/>
-        </w:rPr>
-        <w:fldChar w:fldCharType="end"/>
-      </w:r>
+        <w:t xml:space="preserve"> </w:t>
+      </w:r>
+      <w:hyperlink r:id="rId18" w:history="1">
+        <w:r>
+          <w:rPr>
+            <w:rStyle w:val="Hyperlink"/>
+            <w:lang w:val="fr-CH"/>
+          </w:rPr>
+          <w:t>https://transport.opendata.ch/</w:t>
+        </w:r>
+      </w:hyperlink>
     </w:p>
     <w:p>
       <w:pPr>
         <w:pStyle w:val="berschrift2"/>
       </w:pPr>
-      <w:bookmarkStart w:id="18" w:name="_Toc26957352"/>
+      <w:bookmarkStart w:id="18" w:name="_Toc29441678"/>
       <w:r>
         <w:t>Datenspeicherung</w:t>
       </w:r>
@@ -9486,7 +9677,7 @@
       <w:pPr>
         <w:pStyle w:val="berschrift3"/>
       </w:pPr>
-      <w:bookmarkStart w:id="19" w:name="_Toc26957353"/>
+      <w:bookmarkStart w:id="19" w:name="_Toc29441679"/>
       <w:r>
         <w:t>Offline</w:t>
       </w:r>
@@ -9497,7 +9688,7 @@
       <w:pPr>
         <w:pStyle w:val="berschrift3"/>
       </w:pPr>
-      <w:bookmarkStart w:id="20" w:name="_Toc26957354"/>
+      <w:bookmarkStart w:id="20" w:name="_Toc29441680"/>
       <w:r>
         <w:t>Online</w:t>
       </w:r>
@@ -9508,7 +9699,7 @@
       <w:pPr>
         <w:pStyle w:val="berschrift2"/>
       </w:pPr>
-      <w:bookmarkStart w:id="21" w:name="_Toc26957355"/>
+      <w:bookmarkStart w:id="21" w:name="_Toc29441681"/>
       <w:r>
         <w:t>Sensoren</w:t>
       </w:r>
@@ -9519,7 +9710,7 @@
       <w:pPr>
         <w:pStyle w:val="berschrift3"/>
       </w:pPr>
-      <w:bookmarkStart w:id="22" w:name="_Toc26957356"/>
+      <w:bookmarkStart w:id="22" w:name="_Toc29441682"/>
       <w:r>
         <w:t>Kamera</w:t>
       </w:r>
@@ -9530,7 +9721,7 @@
       <w:pPr>
         <w:pStyle w:val="berschrift3"/>
       </w:pPr>
-      <w:bookmarkStart w:id="23" w:name="_Toc26957357"/>
+      <w:bookmarkStart w:id="23" w:name="_Toc29441683"/>
       <w:r>
         <w:t>GPS</w:t>
       </w:r>
@@ -9541,7 +9732,7 @@
       <w:pPr>
         <w:pStyle w:val="berschrift3"/>
       </w:pPr>
-      <w:bookmarkStart w:id="24" w:name="_Toc26957358"/>
+      <w:bookmarkStart w:id="24" w:name="_Toc29441684"/>
       <w:r>
         <w:t>Gyroskop</w:t>
       </w:r>
@@ -9557,7 +9748,7 @@
       <w:pPr>
         <w:pStyle w:val="berschrift1"/>
       </w:pPr>
-      <w:bookmarkStart w:id="25" w:name="_Toc26957359"/>
+      <w:bookmarkStart w:id="25" w:name="_Toc29441685"/>
       <w:r>
         <w:lastRenderedPageBreak/>
         <w:t>Planen</w:t>
@@ -9573,7 +9764,7 @@
       <w:pPr>
         <w:pStyle w:val="berschrift2"/>
       </w:pPr>
-      <w:bookmarkStart w:id="26" w:name="_Toc26957360"/>
+      <w:bookmarkStart w:id="26" w:name="_Toc29441686"/>
       <w:r>
         <w:t>Projektpool</w:t>
       </w:r>
@@ -9588,7 +9779,7 @@
       <w:pPr>
         <w:pStyle w:val="berschrift2"/>
       </w:pPr>
-      <w:bookmarkStart w:id="27" w:name="_Toc26957361"/>
+      <w:bookmarkStart w:id="27" w:name="_Toc29441687"/>
       <w:r>
         <w:t>Grundkonzept</w:t>
       </w:r>
@@ -9621,28 +9812,12 @@
     </w:p>
     <w:p>
       <w:r>
-        <w:t xml:space="preserve">Damit Eltern vollen Zugriff auf ihre «Familien-Datenbank» haben müssen sie sich mit einen der Google </w:t>
-      </w:r>
-      <w:proofErr w:type="spellStart"/>
-      <w:r>
-        <w:t>Firebase</w:t>
-      </w:r>
-      <w:proofErr w:type="spellEnd"/>
-      <w:r>
-        <w:t xml:space="preserve"> Authentifikationsmethoden anmelden und Kinder können sich mit einem QR-Code anmelden welches über die API ihnen limitierten Zugriff auf die Datenbanken erlaubt und sobald Aufgaben erledigt wurden wird ein QR-Code generiert welche Eltern einscannen müssen um die Aufgabe als erledigt zu markieren.</w:t>
+        <w:t>Damit Eltern vollen Zugriff auf ihre «Familien-Datenbank» haben müssen sie sich mit einen der Google Firebase Authentifikationsmethoden anmelden und Kinder können sich mit einem QR-Code anmelden welches über die API ihnen limitierten Zugriff auf die Datenbanken erlaubt und sobald Aufgaben erledigt wurden wird ein QR-Code generiert welche Eltern einscannen müssen um die Aufgabe als erledigt zu markieren.</w:t>
       </w:r>
     </w:p>
     <w:p>
       <w:r>
-        <w:t xml:space="preserve">Da die </w:t>
-      </w:r>
-      <w:proofErr w:type="spellStart"/>
-      <w:r>
-        <w:t>Firebase</w:t>
-      </w:r>
-      <w:proofErr w:type="spellEnd"/>
-      <w:r>
-        <w:t xml:space="preserve"> Datenbank und Authentifikationssystem eingesetzt werden sowie ein QR-Scanner sind die Anforderungen 2, 4 und 5 gedeckt und da die App verschiedene Bildschirm für das Anmelden, die Aufgabenübersicht und das Erstellen von Aufgaben hat ist auch die Anforderung 3 vorgegeben und das Anmeldeformular stellt die Anforderung 1 dar. Die App sollte auf möglichst vielen Geräten laufen, besonders weil sie von Kindern benutzt werden sollte welche möglicherweise ältere Geräte besitzen oder nur ein Tablet zur Verfügung haben und deswegen sollte per Anforderung 6 die App ihre Bildschirme auf das Gerät anpassen und so viel wie </w:t>
+        <w:t xml:space="preserve">Da die Firebase Datenbank und Authentifikationssystem eingesetzt werden sowie ein QR-Scanner sind die Anforderungen 2, 4 und 5 gedeckt und da die App verschiedene Bildschirm für das Anmelden, die Aufgabenübersicht und das Erstellen von Aufgaben hat ist auch die Anforderung 3 vorgegeben und das Anmeldeformular stellt die Anforderung 1 dar. Die App sollte auf möglichst vielen Geräten laufen, besonders weil sie von Kindern benutzt werden sollte welche möglicherweise ältere Geräte besitzen oder nur ein Tablet zur Verfügung haben und deswegen sollte per Anforderung 6 die App ihre Bildschirme auf das Gerät anpassen und so viel wie </w:t>
       </w:r>
       <w:r>
         <w:t>nötig</w:t>
@@ -9663,23 +9838,153 @@
         <w:t>.</w:t>
       </w:r>
     </w:p>
-    <w:p/>
-    <w:p/>
-    <w:p/>
-    <w:p/>
-    <w:p/>
-    <w:p/>
-    <w:p/>
-    <w:p/>
-    <w:p/>
+    <w:p>
+      <w:pPr>
+        <w:pStyle w:val="berschrift3"/>
+      </w:pPr>
+      <w:r>
+        <w:lastRenderedPageBreak/>
+        <w:t>Use-Case Diagramm</w:t>
+      </w:r>
+    </w:p>
+    <w:p>
+      <w:r>
+        <w:rPr>
+          <w:noProof/>
+        </w:rPr>
+        <w:drawing>
+          <wp:inline distT="0" distB="0" distL="0" distR="0" wp14:anchorId="7E84E5DE" wp14:editId="159329A3">
+            <wp:extent cx="5756910" cy="6321425"/>
+            <wp:effectExtent l="0" t="0" r="2540" b="0"/>
+            <wp:docPr id="11" name="Grafik 11"/>
+            <wp:cNvGraphicFramePr>
+              <a:graphicFrameLocks xmlns:a="http://schemas.openxmlformats.org/drawingml/2006/main" noChangeAspect="1"/>
+            </wp:cNvGraphicFramePr>
+            <a:graphic xmlns:a="http://schemas.openxmlformats.org/drawingml/2006/main">
+              <a:graphicData uri="http://schemas.openxmlformats.org/drawingml/2006/picture">
+                <pic:pic xmlns:pic="http://schemas.openxmlformats.org/drawingml/2006/picture">
+                  <pic:nvPicPr>
+                    <pic:cNvPr id="0" name="Picture 1"/>
+                    <pic:cNvPicPr>
+                      <a:picLocks noChangeAspect="1" noChangeArrowheads="1"/>
+                    </pic:cNvPicPr>
+                  </pic:nvPicPr>
+                  <pic:blipFill>
+                    <a:blip r:embed="rId19">
+                      <a:extLst>
+                        <a:ext uri="{28A0092B-C50C-407E-A947-70E740481C1C}">
+                          <a14:useLocalDpi xmlns:a14="http://schemas.microsoft.com/office/drawing/2010/main" val="0"/>
+                        </a:ext>
+                      </a:extLst>
+                    </a:blip>
+                    <a:srcRect/>
+                    <a:stretch>
+                      <a:fillRect/>
+                    </a:stretch>
+                  </pic:blipFill>
+                  <pic:spPr bwMode="auto">
+                    <a:xfrm>
+                      <a:off x="0" y="0"/>
+                      <a:ext cx="5756910" cy="6321425"/>
+                    </a:xfrm>
+                    <a:prstGeom prst="rect">
+                      <a:avLst/>
+                    </a:prstGeom>
+                    <a:noFill/>
+                    <a:ln>
+                      <a:noFill/>
+                    </a:ln>
+                  </pic:spPr>
+                </pic:pic>
+              </a:graphicData>
+            </a:graphic>
+          </wp:inline>
+        </w:drawing>
+      </w:r>
+    </w:p>
+    <w:p>
+      <w:pPr>
+        <w:pStyle w:val="berschrift2"/>
+      </w:pPr>
+      <w:r>
+        <w:lastRenderedPageBreak/>
+        <w:t>Storyboard</w:t>
+      </w:r>
+    </w:p>
+    <w:p>
+      <w:r>
+        <w:rPr>
+          <w:noProof/>
+        </w:rPr>
+        <w:drawing>
+          <wp:inline distT="0" distB="0" distL="0" distR="0" wp14:anchorId="099F376A" wp14:editId="7ED606C9">
+            <wp:extent cx="5753100" cy="6543675"/>
+            <wp:effectExtent l="0" t="0" r="0" b="9525"/>
+            <wp:docPr id="49" name="Grafik 49"/>
+            <wp:cNvGraphicFramePr>
+              <a:graphicFrameLocks xmlns:a="http://schemas.openxmlformats.org/drawingml/2006/main" noChangeAspect="1"/>
+            </wp:cNvGraphicFramePr>
+            <a:graphic xmlns:a="http://schemas.openxmlformats.org/drawingml/2006/main">
+              <a:graphicData uri="http://schemas.openxmlformats.org/drawingml/2006/picture">
+                <pic:pic xmlns:pic="http://schemas.openxmlformats.org/drawingml/2006/picture">
+                  <pic:nvPicPr>
+                    <pic:cNvPr id="0" name="Picture 4"/>
+                    <pic:cNvPicPr>
+                      <a:picLocks noChangeAspect="1" noChangeArrowheads="1"/>
+                    </pic:cNvPicPr>
+                  </pic:nvPicPr>
+                  <pic:blipFill>
+                    <a:blip r:embed="rId20">
+                      <a:extLst>
+                        <a:ext uri="{28A0092B-C50C-407E-A947-70E740481C1C}">
+                          <a14:useLocalDpi xmlns:a14="http://schemas.microsoft.com/office/drawing/2010/main" val="0"/>
+                        </a:ext>
+                      </a:extLst>
+                    </a:blip>
+                    <a:srcRect/>
+                    <a:stretch>
+                      <a:fillRect/>
+                    </a:stretch>
+                  </pic:blipFill>
+                  <pic:spPr bwMode="auto">
+                    <a:xfrm>
+                      <a:off x="0" y="0"/>
+                      <a:ext cx="5753100" cy="6543675"/>
+                    </a:xfrm>
+                    <a:prstGeom prst="rect">
+                      <a:avLst/>
+                    </a:prstGeom>
+                    <a:noFill/>
+                    <a:ln>
+                      <a:noFill/>
+                    </a:ln>
+                  </pic:spPr>
+                </pic:pic>
+              </a:graphicData>
+            </a:graphic>
+          </wp:inline>
+        </w:drawing>
+      </w:r>
+    </w:p>
     <w:p/>
     <w:p>
       <w:pPr>
         <w:pStyle w:val="berschrift2"/>
       </w:pPr>
-      <w:bookmarkStart w:id="28" w:name="_Toc26957362"/>
-      <w:r>
-        <w:lastRenderedPageBreak/>
+      <w:bookmarkStart w:id="28" w:name="_Toc29441688"/>
+      <w:r>
+        <w:t>Anpassung an verschiedene Bildschirmformate</w:t>
+      </w:r>
+    </w:p>
+    <w:p>
+      <w:bookmarkStart w:id="29" w:name="_GoBack"/>
+      <w:bookmarkEnd w:id="29"/>
+    </w:p>
+    <w:p>
+      <w:pPr>
+        <w:pStyle w:val="berschrift2"/>
+      </w:pPr>
+      <w:r>
         <w:t>Aufgabenteilung</w:t>
       </w:r>
       <w:bookmarkEnd w:id="28"/>
@@ -9877,6 +10182,7 @@
           </w:tcPr>
           <w:p>
             <w:r>
+              <w:lastRenderedPageBreak/>
               <w:t>2.2</w:t>
             </w:r>
           </w:p>
@@ -10084,13 +10390,8 @@
             <w:tcW w:w="0" w:type="auto"/>
           </w:tcPr>
           <w:p>
-            <w:proofErr w:type="spellStart"/>
-            <w:r>
-              <w:t>Firebase</w:t>
-            </w:r>
-            <w:proofErr w:type="spellEnd"/>
-            <w:r>
-              <w:t xml:space="preserve"> Projekt erstellen</w:t>
+            <w:r>
+              <w:t>Firebase Projekt erstellen</w:t>
             </w:r>
           </w:p>
         </w:tc>
@@ -10112,15 +10413,7 @@
           </w:tcPr>
           <w:p>
             <w:r>
-              <w:t xml:space="preserve">Datenbank in </w:t>
-            </w:r>
-            <w:proofErr w:type="spellStart"/>
-            <w:r>
-              <w:t>Firebase</w:t>
-            </w:r>
-            <w:proofErr w:type="spellEnd"/>
-            <w:r>
-              <w:t xml:space="preserve"> aufsetzen</w:t>
+              <w:t>Datenbank in Firebase aufsetzen</w:t>
             </w:r>
           </w:p>
         </w:tc>
@@ -10166,13 +10459,8 @@
             <w:tcW w:w="0" w:type="auto"/>
           </w:tcPr>
           <w:p>
-            <w:proofErr w:type="spellStart"/>
-            <w:r>
-              <w:t>Firebase</w:t>
-            </w:r>
-            <w:proofErr w:type="spellEnd"/>
-            <w:r>
-              <w:t xml:space="preserve"> in App einbetten</w:t>
+            <w:r>
+              <w:t>Firebase in App einbetten</w:t>
             </w:r>
           </w:p>
         </w:tc>
@@ -10302,15 +10590,7 @@
           </w:tcPr>
           <w:p>
             <w:r>
-              <w:t xml:space="preserve">App und </w:t>
-            </w:r>
-            <w:proofErr w:type="spellStart"/>
-            <w:r>
-              <w:t>Firebase</w:t>
-            </w:r>
-            <w:proofErr w:type="spellEnd"/>
-            <w:r>
-              <w:t xml:space="preserve"> Projekt absichern</w:t>
+              <w:t>App und Firebase Projekt absichern</w:t>
             </w:r>
           </w:p>
         </w:tc>
@@ -10394,13 +10674,8 @@
             <w:tcW w:w="0" w:type="auto"/>
           </w:tcPr>
           <w:p>
-            <w:proofErr w:type="spellStart"/>
-            <w:r>
-              <w:t>Firebase</w:t>
-            </w:r>
-            <w:proofErr w:type="spellEnd"/>
-            <w:r>
-              <w:t xml:space="preserve"> Security Rules testen</w:t>
+            <w:r>
+              <w:t>Firebase Security Rules testen</w:t>
             </w:r>
           </w:p>
         </w:tc>
@@ -10485,12 +10760,12 @@
       <w:pPr>
         <w:pStyle w:val="berschrift2"/>
       </w:pPr>
-      <w:bookmarkStart w:id="29" w:name="_Toc26957363"/>
+      <w:bookmarkStart w:id="30" w:name="_Toc29441689"/>
       <w:r>
         <w:lastRenderedPageBreak/>
         <w:t>Zeitplan</w:t>
       </w:r>
-      <w:bookmarkEnd w:id="29"/>
+      <w:bookmarkEnd w:id="30"/>
     </w:p>
     <w:tbl>
       <w:tblPr>
@@ -14304,23 +14579,7 @@
                 <w:rFonts w:ascii="Calibri" w:hAnsi="Calibri" w:cs="Calibri"/>
                 <w:color w:val="000000"/>
               </w:rPr>
-              <w:t xml:space="preserve">4.2 </w:t>
-            </w:r>
-            <w:proofErr w:type="spellStart"/>
-            <w:r>
-              <w:rPr>
-                <w:rFonts w:ascii="Calibri" w:hAnsi="Calibri" w:cs="Calibri"/>
-                <w:color w:val="000000"/>
-              </w:rPr>
-              <w:t>Firebase</w:t>
-            </w:r>
-            <w:proofErr w:type="spellEnd"/>
-            <w:r>
-              <w:rPr>
-                <w:rFonts w:ascii="Calibri" w:hAnsi="Calibri" w:cs="Calibri"/>
-                <w:color w:val="000000"/>
-              </w:rPr>
-              <w:t xml:space="preserve"> Projekt erstellen</w:t>
+              <w:t>4.2 Firebase Projekt erstellen</w:t>
             </w:r>
           </w:p>
         </w:tc>
@@ -14597,23 +14856,7 @@
                 <w:rFonts w:ascii="Calibri" w:hAnsi="Calibri" w:cs="Calibri"/>
                 <w:color w:val="000000"/>
               </w:rPr>
-              <w:t xml:space="preserve">4.3 Datenbank in </w:t>
-            </w:r>
-            <w:proofErr w:type="spellStart"/>
-            <w:r>
-              <w:rPr>
-                <w:rFonts w:ascii="Calibri" w:hAnsi="Calibri" w:cs="Calibri"/>
-                <w:color w:val="000000"/>
-              </w:rPr>
-              <w:t>Firebase</w:t>
-            </w:r>
-            <w:proofErr w:type="spellEnd"/>
-            <w:r>
-              <w:rPr>
-                <w:rFonts w:ascii="Calibri" w:hAnsi="Calibri" w:cs="Calibri"/>
-                <w:color w:val="000000"/>
-              </w:rPr>
-              <w:t xml:space="preserve"> aufsetzen</w:t>
+              <w:t>4.3 Datenbank in Firebase aufsetzen</w:t>
             </w:r>
           </w:p>
         </w:tc>
@@ -15175,23 +15418,7 @@
                 <w:rFonts w:ascii="Calibri" w:hAnsi="Calibri" w:cs="Calibri"/>
                 <w:color w:val="000000"/>
               </w:rPr>
-              <w:t xml:space="preserve">4.5 </w:t>
-            </w:r>
-            <w:proofErr w:type="spellStart"/>
-            <w:r>
-              <w:rPr>
-                <w:rFonts w:ascii="Calibri" w:hAnsi="Calibri" w:cs="Calibri"/>
-                <w:color w:val="000000"/>
-              </w:rPr>
-              <w:t>Firebase</w:t>
-            </w:r>
-            <w:proofErr w:type="spellEnd"/>
-            <w:r>
-              <w:rPr>
-                <w:rFonts w:ascii="Calibri" w:hAnsi="Calibri" w:cs="Calibri"/>
-                <w:color w:val="000000"/>
-              </w:rPr>
-              <w:t xml:space="preserve"> in App umsetzen</w:t>
+              <w:t>4.5 Firebase in App umsetzen</w:t>
             </w:r>
           </w:p>
         </w:tc>
@@ -15470,23 +15697,7 @@
                 <w:rFonts w:ascii="Calibri" w:hAnsi="Calibri" w:cs="Calibri"/>
                 <w:color w:val="000000"/>
               </w:rPr>
-              <w:t xml:space="preserve">4.6 </w:t>
-            </w:r>
-            <w:proofErr w:type="spellStart"/>
-            <w:r>
-              <w:rPr>
-                <w:rFonts w:ascii="Calibri" w:hAnsi="Calibri" w:cs="Calibri"/>
-                <w:color w:val="000000"/>
-              </w:rPr>
-              <w:t>Firebase</w:t>
-            </w:r>
-            <w:proofErr w:type="spellEnd"/>
-            <w:r>
-              <w:rPr>
-                <w:rFonts w:ascii="Calibri" w:hAnsi="Calibri" w:cs="Calibri"/>
-                <w:color w:val="000000"/>
-              </w:rPr>
-              <w:t xml:space="preserve"> ML Kit in App einbetten</w:t>
+              <w:t>4.6 Firebase ML Kit in App einbetten</w:t>
             </w:r>
           </w:p>
         </w:tc>
@@ -16050,23 +16261,7 @@
                 <w:rFonts w:ascii="Calibri" w:hAnsi="Calibri" w:cs="Calibri"/>
                 <w:color w:val="000000"/>
               </w:rPr>
-              <w:t xml:space="preserve">4.8 App und </w:t>
-            </w:r>
-            <w:proofErr w:type="spellStart"/>
-            <w:r>
-              <w:rPr>
-                <w:rFonts w:ascii="Calibri" w:hAnsi="Calibri" w:cs="Calibri"/>
-                <w:color w:val="000000"/>
-              </w:rPr>
-              <w:t>Firebase</w:t>
-            </w:r>
-            <w:proofErr w:type="spellEnd"/>
-            <w:r>
-              <w:rPr>
-                <w:rFonts w:ascii="Calibri" w:hAnsi="Calibri" w:cs="Calibri"/>
-                <w:color w:val="000000"/>
-              </w:rPr>
-              <w:t xml:space="preserve"> Projekt absichern</w:t>
+              <w:t>4.8 App und Firebase Projekt absichern</w:t>
             </w:r>
           </w:p>
         </w:tc>
@@ -16920,23 +17115,7 @@
                 <w:rFonts w:ascii="Calibri" w:hAnsi="Calibri" w:cs="Calibri"/>
                 <w:color w:val="000000"/>
               </w:rPr>
-              <w:t xml:space="preserve">5.2 </w:t>
-            </w:r>
-            <w:proofErr w:type="spellStart"/>
-            <w:r>
-              <w:rPr>
-                <w:rFonts w:ascii="Calibri" w:hAnsi="Calibri" w:cs="Calibri"/>
-                <w:color w:val="000000"/>
-              </w:rPr>
-              <w:t>Firebase</w:t>
-            </w:r>
-            <w:proofErr w:type="spellEnd"/>
-            <w:r>
-              <w:rPr>
-                <w:rFonts w:ascii="Calibri" w:hAnsi="Calibri" w:cs="Calibri"/>
-                <w:color w:val="000000"/>
-              </w:rPr>
-              <w:t xml:space="preserve"> Security Rules testen</w:t>
+              <w:t>5.2 Firebase Security Rules testen</w:t>
             </w:r>
           </w:p>
         </w:tc>
@@ -17767,21 +17946,10 @@
       <w:pPr>
         <w:pStyle w:val="berschrift1"/>
       </w:pPr>
-      <w:bookmarkStart w:id="30" w:name="_Toc26957364"/>
+      <w:bookmarkStart w:id="31" w:name="_Toc29441690"/>
       <w:r>
         <w:lastRenderedPageBreak/>
         <w:t>Entscheiden</w:t>
-      </w:r>
-      <w:bookmarkEnd w:id="30"/>
-    </w:p>
-    <w:p/>
-    <w:p>
-      <w:pPr>
-        <w:pStyle w:val="berschrift2"/>
-      </w:pPr>
-      <w:bookmarkStart w:id="31" w:name="_Toc26957365"/>
-      <w:r>
-        <w:t>App Framework</w:t>
       </w:r>
       <w:bookmarkEnd w:id="31"/>
     </w:p>
@@ -17790,9 +17958,9 @@
       <w:pPr>
         <w:pStyle w:val="berschrift2"/>
       </w:pPr>
-      <w:bookmarkStart w:id="32" w:name="_Toc26957366"/>
-      <w:r>
-        <w:t>Datenspeicherung</w:t>
+      <w:bookmarkStart w:id="32" w:name="_Toc29441691"/>
+      <w:r>
+        <w:t>App Framework</w:t>
       </w:r>
       <w:bookmarkEnd w:id="32"/>
     </w:p>
@@ -17801,11 +17969,56 @@
       <w:pPr>
         <w:pStyle w:val="berschrift2"/>
       </w:pPr>
-      <w:bookmarkStart w:id="33" w:name="_Toc26957367"/>
+      <w:bookmarkStart w:id="33" w:name="_Toc29441692"/>
+      <w:r>
+        <w:t>Datenspeicherung</w:t>
+      </w:r>
+      <w:bookmarkEnd w:id="33"/>
+    </w:p>
+    <w:p/>
+    <w:p>
+      <w:pPr>
+        <w:pStyle w:val="berschrift2"/>
+      </w:pPr>
+      <w:bookmarkStart w:id="34" w:name="_Toc29441693"/>
       <w:r>
         <w:t>Web-Schnittstelle</w:t>
       </w:r>
-      <w:bookmarkEnd w:id="33"/>
+      <w:bookmarkEnd w:id="34"/>
+    </w:p>
+    <w:p/>
+    <w:p>
+      <w:pPr>
+        <w:pStyle w:val="berschrift2"/>
+      </w:pPr>
+      <w:r>
+        <w:t>Navigation</w:t>
+      </w:r>
+    </w:p>
+    <w:p>
+      <w:r>
+        <w:t>Für die Navigation innerhalb der App gibt es zwei populäre Möglichkeiten; Die Side-Navigation und Bottom-Navigation. Gängig bei Apps mit vielen Bildschirmen ist die Side-Navigation da sie viel mehr Platz zur Verfügung stellt und zusammenhängende Bildschirme gruppiert werden können. Die Bottom-Navigation ist jedoch besonders bei grösseren mobilen Geräten ergonomischer da man mit wenig Mühe mit ihr interagieren kann. Ein weiterer Vorteil der Bottom-Navigation ist, dass man immer sieht wo man ist und wo man hinkann.</w:t>
+      </w:r>
+    </w:p>
+    <w:p>
+      <w:r>
+        <w:t>Ich habe mich entschieden, die Bottom-Navigation einzusetzen</w:t>
+      </w:r>
+      <w:r>
+        <w:t>,</w:t>
+      </w:r>
+      <w:r>
+        <w:t xml:space="preserve"> da die drei «Haupt-Bildschirme» (Login, Parent, Child</w:t>
+      </w:r>
+      <w:r>
+        <w:t>; s. Storyboard</w:t>
+      </w:r>
+      <w:r>
+        <w:t>) nicht mehr als drei Navigationspunkte benötigen. Wenn man als Parent ein Child oder Chore bearbeiten möchte, werden neue Aktivitäten geöffnet, welche die Navigation ausblenden und sobald man eingeloggt ist, ist die Login-Aktivität aufgelöst und wird nicht mehr benötigt bis sich der Benutzer ausloggt</w:t>
+      </w:r>
+      <w:r>
+        <w:t>. Somit ist die App viel ergonomischer und da die Bottom-Navigation sehr kompakt ist, steht immer noch viel Platz für den Content zur Verfügung.</w:t>
+      </w:r>
     </w:p>
     <w:p>
       <w:pPr>
@@ -17819,12 +18032,12 @@
       <w:pPr>
         <w:pStyle w:val="berschrift1"/>
       </w:pPr>
-      <w:bookmarkStart w:id="34" w:name="_Toc26957368"/>
+      <w:bookmarkStart w:id="35" w:name="_Toc29441694"/>
       <w:r>
         <w:lastRenderedPageBreak/>
         <w:t>Realisieren</w:t>
       </w:r>
-      <w:bookmarkEnd w:id="34"/>
+      <w:bookmarkEnd w:id="35"/>
     </w:p>
     <w:p>
       <w:pPr>
@@ -17838,30 +18051,32 @@
       <w:pPr>
         <w:pStyle w:val="berschrift1"/>
       </w:pPr>
-      <w:bookmarkStart w:id="35" w:name="_Toc26957369"/>
+      <w:bookmarkStart w:id="36" w:name="_Toc29441695"/>
       <w:r>
         <w:lastRenderedPageBreak/>
         <w:t>Kontrollieren</w:t>
       </w:r>
-      <w:bookmarkEnd w:id="35"/>
+      <w:bookmarkEnd w:id="36"/>
     </w:p>
     <w:p>
       <w:pPr>
         <w:pStyle w:val="berschrift2"/>
       </w:pPr>
-      <w:bookmarkStart w:id="36" w:name="_Toc26957370"/>
+      <w:bookmarkStart w:id="37" w:name="_Toc29441696"/>
       <w:r>
         <w:t>Testen</w:t>
       </w:r>
-      <w:bookmarkEnd w:id="36"/>
+      <w:bookmarkEnd w:id="37"/>
     </w:p>
     <w:p>
       <w:pPr>
         <w:pStyle w:val="berschrift3"/>
       </w:pPr>
+      <w:bookmarkStart w:id="38" w:name="_Toc29441697"/>
       <w:r>
         <w:t>QR-Codes</w:t>
       </w:r>
+      <w:bookmarkEnd w:id="38"/>
     </w:p>
     <w:p>
       <w:r>
@@ -17910,7 +18125,7 @@
           <w:b/>
         </w:rPr>
       </w:pPr>
-      <w:hyperlink r:id="rId14" w:history="1">
+      <w:hyperlink r:id="rId21" w:history="1">
         <w:r>
           <w:rPr>
             <w:rStyle w:val="Hyperlink"/>
@@ -17947,7 +18162,7 @@
                     <pic:cNvPicPr/>
                   </pic:nvPicPr>
                   <pic:blipFill>
-                    <a:blip r:embed="rId15"/>
+                    <a:blip r:embed="rId22"/>
                     <a:stretch>
                       <a:fillRect/>
                     </a:stretch>
@@ -18028,7 +18243,7 @@
                     <pic:cNvPicPr/>
                   </pic:nvPicPr>
                   <pic:blipFill>
-                    <a:blip r:embed="rId16"/>
+                    <a:blip r:embed="rId23"/>
                     <a:stretch>
                       <a:fillRect/>
                     </a:stretch>
@@ -18088,39 +18303,10 @@
       <w:pPr>
         <w:pStyle w:val="berschrift1"/>
       </w:pPr>
-      <w:bookmarkStart w:id="37" w:name="_Toc26957371"/>
+      <w:bookmarkStart w:id="39" w:name="_Toc29441698"/>
       <w:r>
         <w:lastRenderedPageBreak/>
         <w:t>Auswerten</w:t>
-      </w:r>
-      <w:bookmarkEnd w:id="37"/>
-    </w:p>
-    <w:p>
-      <w:pPr>
-        <w:pStyle w:val="berschrift2"/>
-      </w:pPr>
-      <w:bookmarkStart w:id="38" w:name="_Toc26957372"/>
-      <w:r>
-        <w:t>Reflexion</w:t>
-      </w:r>
-      <w:bookmarkEnd w:id="38"/>
-    </w:p>
-    <w:p>
-      <w:pPr>
-        <w:jc w:val="left"/>
-      </w:pPr>
-      <w:r>
-        <w:br w:type="page"/>
-      </w:r>
-    </w:p>
-    <w:p>
-      <w:pPr>
-        <w:pStyle w:val="berschrift1"/>
-      </w:pPr>
-      <w:bookmarkStart w:id="39" w:name="_Toc26957373"/>
-      <w:r>
-        <w:lastRenderedPageBreak/>
-        <w:t>Quellen</w:t>
       </w:r>
       <w:bookmarkEnd w:id="39"/>
     </w:p>
@@ -18128,9 +18314,40 @@
       <w:pPr>
         <w:pStyle w:val="berschrift2"/>
       </w:pPr>
+      <w:bookmarkStart w:id="40" w:name="_Toc29441699"/>
+      <w:r>
+        <w:t>Reflexion</w:t>
+      </w:r>
+      <w:bookmarkEnd w:id="40"/>
+    </w:p>
+    <w:p>
+      <w:pPr>
+        <w:jc w:val="left"/>
+      </w:pPr>
+      <w:r>
+        <w:br w:type="page"/>
+      </w:r>
+    </w:p>
+    <w:p>
+      <w:pPr>
+        <w:pStyle w:val="berschrift1"/>
+      </w:pPr>
+      <w:bookmarkStart w:id="41" w:name="_Toc29441700"/>
+      <w:r>
+        <w:lastRenderedPageBreak/>
+        <w:t>Quellen</w:t>
+      </w:r>
+      <w:bookmarkEnd w:id="41"/>
+    </w:p>
+    <w:p>
+      <w:pPr>
+        <w:pStyle w:val="berschrift2"/>
+      </w:pPr>
+      <w:bookmarkStart w:id="42" w:name="_Toc29441701"/>
       <w:r>
         <w:t>Offiziell</w:t>
       </w:r>
+      <w:bookmarkEnd w:id="42"/>
     </w:p>
     <w:p>
       <w:pPr>
@@ -18145,7 +18362,7 @@
           <w:u w:val="none"/>
         </w:rPr>
       </w:pPr>
-      <w:hyperlink r:id="rId17" w:anchor="call(java.lang.Object)" w:history="1">
+      <w:hyperlink r:id="rId24" w:anchor="call(java.lang.Object)" w:history="1">
         <w:r>
           <w:rPr>
             <w:rStyle w:val="Hyperlink"/>
@@ -18167,7 +18384,7 @@
           <w:u w:val="none"/>
         </w:rPr>
       </w:pPr>
-      <w:hyperlink r:id="rId18" w:history="1">
+      <w:hyperlink r:id="rId25" w:history="1">
         <w:r>
           <w:rPr>
             <w:rStyle w:val="Hyperlink"/>
@@ -18184,7 +18401,7 @@
           <w:numId w:val="1"/>
         </w:numPr>
       </w:pPr>
-      <w:hyperlink r:id="rId19" w:anchor="7" w:history="1">
+      <w:hyperlink r:id="rId26" w:anchor="7" w:history="1">
         <w:r>
           <w:rPr>
             <w:rStyle w:val="Hyperlink"/>
@@ -18201,7 +18418,7 @@
           <w:numId w:val="1"/>
         </w:numPr>
       </w:pPr>
-      <w:hyperlink r:id="rId20" w:history="1">
+      <w:hyperlink r:id="rId27" w:history="1">
         <w:r>
           <w:rPr>
             <w:rStyle w:val="Hyperlink"/>
@@ -18223,7 +18440,7 @@
           <w:u w:val="none"/>
         </w:rPr>
       </w:pPr>
-      <w:hyperlink r:id="rId21" w:history="1">
+      <w:hyperlink r:id="rId28" w:history="1">
         <w:r>
           <w:rPr>
             <w:rStyle w:val="Hyperlink"/>
@@ -18240,7 +18457,7 @@
           <w:numId w:val="1"/>
         </w:numPr>
       </w:pPr>
-      <w:hyperlink r:id="rId22" w:history="1">
+      <w:hyperlink r:id="rId29" w:history="1">
         <w:r>
           <w:rPr>
             <w:rStyle w:val="Hyperlink"/>
@@ -18256,8 +18473,13 @@
           <w:ilvl w:val="0"/>
           <w:numId w:val="1"/>
         </w:numPr>
+        <w:rPr>
+          <w:rStyle w:val="Hyperlink"/>
+          <w:color w:val="auto"/>
+          <w:u w:val="none"/>
+        </w:rPr>
       </w:pPr>
-      <w:hyperlink r:id="rId23" w:history="1">
+      <w:hyperlink r:id="rId30" w:history="1">
         <w:r>
           <w:rPr>
             <w:rStyle w:val="Hyperlink"/>
@@ -18268,13 +18490,30 @@
     </w:p>
     <w:p>
       <w:pPr>
+        <w:pStyle w:val="Listenabsatz"/>
+        <w:numPr>
+          <w:ilvl w:val="0"/>
+          <w:numId w:val="1"/>
+        </w:numPr>
+      </w:pPr>
+      <w:hyperlink r:id="rId31" w:history="1">
+        <w:r>
+          <w:rPr>
+            <w:rStyle w:val="Hyperlink"/>
+          </w:rPr>
+          <w:t>https://kotlinlang.org/docs/reference/</w:t>
+        </w:r>
+      </w:hyperlink>
+    </w:p>
+    <w:p>
+      <w:pPr>
         <w:pStyle w:val="berschrift2"/>
       </w:pPr>
-      <w:bookmarkStart w:id="40" w:name="_Toc26957375"/>
+      <w:bookmarkStart w:id="43" w:name="_Toc29441702"/>
       <w:r>
         <w:t>Artikel &amp; Foren</w:t>
       </w:r>
-      <w:bookmarkEnd w:id="40"/>
+      <w:bookmarkEnd w:id="43"/>
     </w:p>
     <w:p>
       <w:pPr>
@@ -18284,7 +18523,7 @@
           <w:numId w:val="1"/>
         </w:numPr>
       </w:pPr>
-      <w:hyperlink r:id="rId24" w:history="1">
+      <w:hyperlink r:id="rId32" w:history="1">
         <w:r>
           <w:rPr>
             <w:rStyle w:val="Hyperlink"/>
@@ -18306,7 +18545,7 @@
           <w:u w:val="none"/>
         </w:rPr>
       </w:pPr>
-      <w:hyperlink r:id="rId25" w:history="1">
+      <w:hyperlink r:id="rId33" w:history="1">
         <w:r>
           <w:rPr>
             <w:rStyle w:val="Hyperlink"/>
@@ -18336,7 +18575,7 @@
           <w:u w:val="none"/>
         </w:rPr>
       </w:pPr>
-      <w:hyperlink r:id="rId26" w:history="1">
+      <w:hyperlink r:id="rId34" w:history="1">
         <w:r>
           <w:rPr>
             <w:rStyle w:val="Hyperlink"/>
@@ -18353,7 +18592,7 @@
           <w:numId w:val="1"/>
         </w:numPr>
       </w:pPr>
-      <w:hyperlink r:id="rId27" w:history="1">
+      <w:hyperlink r:id="rId35" w:history="1">
         <w:r>
           <w:rPr>
             <w:rStyle w:val="Hyperlink"/>
@@ -18370,7 +18609,7 @@
           <w:numId w:val="1"/>
         </w:numPr>
       </w:pPr>
-      <w:hyperlink r:id="rId28" w:history="1">
+      <w:hyperlink r:id="rId36" w:history="1">
         <w:r>
           <w:rPr>
             <w:rStyle w:val="Hyperlink"/>
@@ -18387,7 +18626,7 @@
           <w:numId w:val="1"/>
         </w:numPr>
       </w:pPr>
-      <w:hyperlink r:id="rId29" w:history="1">
+      <w:hyperlink r:id="rId37" w:history="1">
         <w:r>
           <w:rPr>
             <w:rStyle w:val="Hyperlink"/>
@@ -18409,7 +18648,7 @@
           <w:u w:val="none"/>
         </w:rPr>
       </w:pPr>
-      <w:hyperlink r:id="rId30" w:history="1">
+      <w:hyperlink r:id="rId38" w:history="1">
         <w:r>
           <w:rPr>
             <w:rStyle w:val="Hyperlink"/>
@@ -18426,7 +18665,7 @@
           <w:numId w:val="1"/>
         </w:numPr>
       </w:pPr>
-      <w:hyperlink r:id="rId31" w:history="1">
+      <w:hyperlink r:id="rId39" w:history="1">
         <w:r>
           <w:rPr>
             <w:rStyle w:val="Hyperlink"/>
@@ -18446,7 +18685,7 @@
           <w:numId w:val="1"/>
         </w:numPr>
       </w:pPr>
-      <w:hyperlink r:id="rId32" w:history="1">
+      <w:hyperlink r:id="rId40" w:history="1">
         <w:r>
           <w:rPr>
             <w:rStyle w:val="Hyperlink"/>
@@ -18466,7 +18705,7 @@
           <w:numId w:val="1"/>
         </w:numPr>
       </w:pPr>
-      <w:hyperlink r:id="rId33" w:history="1">
+      <w:hyperlink r:id="rId41" w:history="1">
         <w:r>
           <w:rPr>
             <w:rStyle w:val="Hyperlink"/>
@@ -18483,7 +18722,7 @@
           <w:numId w:val="1"/>
         </w:numPr>
       </w:pPr>
-      <w:hyperlink r:id="rId34" w:history="1">
+      <w:hyperlink r:id="rId42" w:history="1">
         <w:r>
           <w:rPr>
             <w:rStyle w:val="Hyperlink"/>
@@ -18500,7 +18739,7 @@
           <w:numId w:val="1"/>
         </w:numPr>
       </w:pPr>
-      <w:hyperlink r:id="rId35" w:history="1">
+      <w:hyperlink r:id="rId43" w:history="1">
         <w:r>
           <w:rPr>
             <w:rStyle w:val="Hyperlink"/>
@@ -18517,7 +18756,7 @@
           <w:numId w:val="1"/>
         </w:numPr>
       </w:pPr>
-      <w:hyperlink r:id="rId36" w:history="1">
+      <w:hyperlink r:id="rId44" w:history="1">
         <w:r>
           <w:rPr>
             <w:rStyle w:val="Hyperlink"/>
@@ -18533,8 +18772,13 @@
           <w:ilvl w:val="0"/>
           <w:numId w:val="1"/>
         </w:numPr>
+        <w:rPr>
+          <w:rStyle w:val="Hyperlink"/>
+          <w:color w:val="auto"/>
+          <w:u w:val="none"/>
+        </w:rPr>
       </w:pPr>
-      <w:hyperlink r:id="rId37" w:history="1">
+      <w:hyperlink r:id="rId45" w:history="1">
         <w:r>
           <w:rPr>
             <w:rStyle w:val="Hyperlink"/>
@@ -18545,11 +18789,30 @@
     </w:p>
     <w:p>
       <w:pPr>
+        <w:pStyle w:val="Listenabsatz"/>
+        <w:numPr>
+          <w:ilvl w:val="0"/>
+          <w:numId w:val="1"/>
+        </w:numPr>
+      </w:pPr>
+      <w:hyperlink r:id="rId46" w:history="1">
+        <w:r>
+          <w:rPr>
+            <w:rStyle w:val="Hyperlink"/>
+          </w:rPr>
+          <w:t>https://stackoverflow.com/questions/38157814/request-permissions-based-on-api-level</w:t>
+        </w:r>
+      </w:hyperlink>
+    </w:p>
+    <w:p>
+      <w:pPr>
         <w:pStyle w:val="berschrift3"/>
       </w:pPr>
+      <w:bookmarkStart w:id="44" w:name="_Toc29441703"/>
       <w:r>
         <w:t>Android UI</w:t>
       </w:r>
+      <w:bookmarkEnd w:id="44"/>
     </w:p>
     <w:p>
       <w:pPr>
@@ -18564,7 +18827,7 @@
           <w:u w:val="none"/>
         </w:rPr>
       </w:pPr>
-      <w:hyperlink r:id="rId38" w:history="1">
+      <w:hyperlink r:id="rId47" w:history="1">
         <w:r>
           <w:rPr>
             <w:rStyle w:val="Hyperlink"/>
@@ -18581,7 +18844,7 @@
           <w:numId w:val="1"/>
         </w:numPr>
       </w:pPr>
-      <w:hyperlink r:id="rId39" w:history="1">
+      <w:hyperlink r:id="rId48" w:history="1">
         <w:r>
           <w:rPr>
             <w:rStyle w:val="Hyperlink"/>
@@ -18598,7 +18861,7 @@
           <w:numId w:val="1"/>
         </w:numPr>
       </w:pPr>
-      <w:hyperlink r:id="rId40" w:anchor="toc-anchor-012" w:history="1">
+      <w:hyperlink r:id="rId49" w:anchor="toc-anchor-012" w:history="1">
         <w:r>
           <w:rPr>
             <w:rStyle w:val="Hyperlink"/>
@@ -18615,7 +18878,7 @@
           <w:numId w:val="1"/>
         </w:numPr>
       </w:pPr>
-      <w:hyperlink r:id="rId41" w:history="1">
+      <w:hyperlink r:id="rId50" w:history="1">
         <w:r>
           <w:rPr>
             <w:rStyle w:val="Hyperlink"/>
@@ -18632,7 +18895,7 @@
           <w:numId w:val="1"/>
         </w:numPr>
       </w:pPr>
-      <w:hyperlink r:id="rId42" w:history="1">
+      <w:hyperlink r:id="rId51" w:history="1">
         <w:r>
           <w:rPr>
             <w:rStyle w:val="Hyperlink"/>
@@ -18649,7 +18912,7 @@
           <w:numId w:val="1"/>
         </w:numPr>
       </w:pPr>
-      <w:hyperlink r:id="rId43" w:history="1">
+      <w:hyperlink r:id="rId52" w:history="1">
         <w:r>
           <w:rPr>
             <w:rStyle w:val="Hyperlink"/>
@@ -18666,7 +18929,7 @@
           <w:numId w:val="1"/>
         </w:numPr>
       </w:pPr>
-      <w:hyperlink r:id="rId44" w:history="1">
+      <w:hyperlink r:id="rId53" w:history="1">
         <w:r>
           <w:rPr>
             <w:rStyle w:val="Hyperlink"/>
@@ -18683,7 +18946,7 @@
           <w:numId w:val="1"/>
         </w:numPr>
       </w:pPr>
-      <w:hyperlink r:id="rId45" w:history="1">
+      <w:hyperlink r:id="rId54" w:history="1">
         <w:r>
           <w:rPr>
             <w:rStyle w:val="Hyperlink"/>
@@ -18700,7 +18963,7 @@
           <w:numId w:val="1"/>
         </w:numPr>
       </w:pPr>
-      <w:hyperlink r:id="rId46" w:history="1">
+      <w:hyperlink r:id="rId55" w:history="1">
         <w:r>
           <w:rPr>
             <w:rStyle w:val="Hyperlink"/>
@@ -18717,7 +18980,7 @@
           <w:numId w:val="1"/>
         </w:numPr>
       </w:pPr>
-      <w:hyperlink r:id="rId47" w:history="1">
+      <w:hyperlink r:id="rId56" w:history="1">
         <w:r>
           <w:rPr>
             <w:rStyle w:val="Hyperlink"/>
@@ -18734,7 +18997,7 @@
           <w:numId w:val="1"/>
         </w:numPr>
       </w:pPr>
-      <w:hyperlink r:id="rId48" w:history="1">
+      <w:hyperlink r:id="rId57" w:history="1">
         <w:r>
           <w:rPr>
             <w:rStyle w:val="Hyperlink"/>
@@ -18756,7 +19019,7 @@
           <w:u w:val="none"/>
         </w:rPr>
       </w:pPr>
-      <w:hyperlink r:id="rId49" w:history="1">
+      <w:hyperlink r:id="rId58" w:history="1">
         <w:r>
           <w:rPr>
             <w:rStyle w:val="Hyperlink"/>
@@ -18773,31 +19036,36 @@
           <w:numId w:val="1"/>
         </w:numPr>
       </w:pPr>
-      <w:hyperlink r:id="rId50" w:history="1">
+      <w:hyperlink r:id="rId59" w:history="1">
         <w:r>
           <w:rPr>
             <w:rStyle w:val="Hyperlink"/>
           </w:rPr>
-          <w:t>https://medium.com/@hitherejoe/exploring-the-android-design-support-library-bottom-navigation-drawer-548de699e8e0</w:t>
+          <w:t>https://stackoverflow.com/questions/1598119/is-there-an-easy-way-to-add-a-border-to-the-top-and-bottom-of-an-android-view</w:t>
         </w:r>
       </w:hyperlink>
-      <w:bookmarkStart w:id="41" w:name="_GoBack"/>
-      <w:bookmarkEnd w:id="41"/>
     </w:p>
     <w:p>
       <w:pPr>
-        <w:pStyle w:val="berschrift3"/>
+        <w:pStyle w:val="Listenabsatz"/>
+        <w:numPr>
+          <w:ilvl w:val="0"/>
+          <w:numId w:val="1"/>
+        </w:numPr>
+        <w:rPr>
+          <w:rStyle w:val="Hyperlink"/>
+          <w:color w:val="auto"/>
+          <w:u w:val="none"/>
+        </w:rPr>
       </w:pPr>
-      <w:bookmarkStart w:id="42" w:name="_Toc26957376"/>
-      <w:r>
-        <w:t xml:space="preserve">Google </w:t>
-      </w:r>
-      <w:proofErr w:type="spellStart"/>
-      <w:r>
-        <w:t>Firebase</w:t>
-      </w:r>
-      <w:bookmarkEnd w:id="42"/>
-      <w:proofErr w:type="spellEnd"/>
+      <w:hyperlink r:id="rId60" w:history="1">
+        <w:r>
+          <w:rPr>
+            <w:rStyle w:val="Hyperlink"/>
+          </w:rPr>
+          <w:t>https://stackoverflow.com/questions/19238738/style-bottom-line-in-android</w:t>
+        </w:r>
+      </w:hyperlink>
     </w:p>
     <w:p>
       <w:pPr>
@@ -18807,7 +19075,34 @@
           <w:numId w:val="1"/>
         </w:numPr>
       </w:pPr>
-      <w:hyperlink r:id="rId51" w:history="1">
+      <w:hyperlink r:id="rId61" w:history="1">
+        <w:r>
+          <w:rPr>
+            <w:rStyle w:val="Hyperlink"/>
+          </w:rPr>
+          <w:t>https://medium.com/@hitherejoe/exploring-the-android-design-support-library-bottom-navigation-drawer-548de699e8e0</w:t>
+        </w:r>
+      </w:hyperlink>
+    </w:p>
+    <w:p>
+      <w:pPr>
+        <w:pStyle w:val="berschrift3"/>
+      </w:pPr>
+      <w:bookmarkStart w:id="45" w:name="_Toc29441704"/>
+      <w:r>
+        <w:t>Google Firebase</w:t>
+      </w:r>
+      <w:bookmarkEnd w:id="45"/>
+    </w:p>
+    <w:p>
+      <w:pPr>
+        <w:pStyle w:val="Listenabsatz"/>
+        <w:numPr>
+          <w:ilvl w:val="0"/>
+          <w:numId w:val="1"/>
+        </w:numPr>
+      </w:pPr>
+      <w:hyperlink r:id="rId62" w:history="1">
         <w:r>
           <w:rPr>
             <w:rStyle w:val="Hyperlink"/>
@@ -18824,7 +19119,7 @@
           <w:numId w:val="1"/>
         </w:numPr>
       </w:pPr>
-      <w:hyperlink r:id="rId52" w:history="1">
+      <w:hyperlink r:id="rId63" w:history="1">
         <w:r>
           <w:rPr>
             <w:rStyle w:val="Hyperlink"/>
@@ -18846,12 +19141,68 @@
           <w:u w:val="none"/>
         </w:rPr>
       </w:pPr>
-      <w:hyperlink r:id="rId53" w:history="1">
+      <w:hyperlink r:id="rId64" w:history="1">
         <w:r>
           <w:rPr>
             <w:rStyle w:val="Hyperlink"/>
           </w:rPr>
           <w:t>https://stackoverflow.com/questions/47876754/query-firestore-database-for-document-id</w:t>
+        </w:r>
+      </w:hyperlink>
+    </w:p>
+    <w:p>
+      <w:pPr>
+        <w:pStyle w:val="Listenabsatz"/>
+        <w:numPr>
+          <w:ilvl w:val="0"/>
+          <w:numId w:val="1"/>
+        </w:numPr>
+      </w:pPr>
+      <w:hyperlink r:id="rId65" w:history="1">
+        <w:r>
+          <w:rPr>
+            <w:rStyle w:val="Hyperlink"/>
+          </w:rPr>
+          <w:t>https://stackoverflow.com/questions/53140913/querying-by-a-field-with-type-reference-in-firestore</w:t>
+        </w:r>
+      </w:hyperlink>
+    </w:p>
+    <w:p>
+      <w:pPr>
+        <w:pStyle w:val="Listenabsatz"/>
+        <w:numPr>
+          <w:ilvl w:val="0"/>
+          <w:numId w:val="1"/>
+        </w:numPr>
+      </w:pPr>
+      <w:hyperlink r:id="rId66" w:history="1">
+        <w:r>
+          <w:rPr>
+            <w:rStyle w:val="Hyperlink"/>
+          </w:rPr>
+          <w:t>https://stackoverflow.com/questions/18125697/how-to-ignore-new-fields-for-an-object-model-with-firebase-1-0-2</w:t>
+        </w:r>
+      </w:hyperlink>
+    </w:p>
+    <w:p>
+      <w:pPr>
+        <w:pStyle w:val="Listenabsatz"/>
+        <w:numPr>
+          <w:ilvl w:val="0"/>
+          <w:numId w:val="1"/>
+        </w:numPr>
+        <w:rPr>
+          <w:rStyle w:val="Hyperlink"/>
+          <w:color w:val="auto"/>
+          <w:u w:val="none"/>
+        </w:rPr>
+      </w:pPr>
+      <w:hyperlink r:id="rId67" w:history="1">
+        <w:r>
+          <w:rPr>
+            <w:rStyle w:val="Hyperlink"/>
+          </w:rPr>
+          <w:t>https://stackoverflow.com/questions/37368952/what-is-the-best-way-to-save-java-enums-using-firebase</w:t>
         </w:r>
       </w:hyperlink>
     </w:p>
@@ -18877,12 +19228,12 @@
       <w:pPr>
         <w:pStyle w:val="berschrift1"/>
       </w:pPr>
-      <w:bookmarkStart w:id="43" w:name="_Toc26957377"/>
+      <w:bookmarkStart w:id="46" w:name="_Toc29441705"/>
       <w:r>
         <w:lastRenderedPageBreak/>
         <w:t>Anhang</w:t>
       </w:r>
-      <w:bookmarkEnd w:id="43"/>
+      <w:bookmarkEnd w:id="46"/>
     </w:p>
     <w:p/>
     <w:sectPr>
@@ -20042,7 +20393,6 @@
   <w:style w:type="character" w:default="1" w:styleId="Absatz-Standardschriftart">
     <w:name w:val="Default Paragraph Font"/>
     <w:uiPriority w:val="1"/>
-    <w:semiHidden/>
     <w:unhideWhenUsed/>
   </w:style>
   <w:style w:type="table" w:default="1" w:styleId="NormaleTabelle">

</xml_diff>